<commit_message>
tweaks in practical part and conclusion
</commit_message>
<xml_diff>
--- a/Антипин С. Диплом - full.docx
+++ b/Антипин С. Диплом - full.docx
@@ -498,7 +498,7 @@
             </w:rPr>
             <w:fldChar w:fldCharType="separate"/>
           </w:r>
-          <w:hyperlink w:anchor="_Toc103777528" w:history="1">
+          <w:hyperlink w:anchor="_Toc103777945" w:history="1">
             <w:r>
               <w:rPr>
                 <w:rStyle w:val="a9"/>
@@ -525,7 +525,7 @@
                 <w:noProof/>
                 <w:webHidden/>
               </w:rPr>
-              <w:instrText xml:space="preserve"> PAGEREF _Toc103777528 \h </w:instrText>
+              <w:instrText xml:space="preserve"> PAGEREF _Toc103777945 \h </w:instrText>
             </w:r>
             <w:r>
               <w:rPr>
@@ -566,7 +566,7 @@
               <w:noProof/>
             </w:rPr>
           </w:pPr>
-          <w:hyperlink w:anchor="_Toc103777529" w:history="1">
+          <w:hyperlink w:anchor="_Toc103777946" w:history="1">
             <w:r>
               <w:rPr>
                 <w:rStyle w:val="a9"/>
@@ -593,7 +593,7 @@
                 <w:noProof/>
                 <w:webHidden/>
               </w:rPr>
-              <w:instrText xml:space="preserve"> PAGEREF _Toc103777529 \h </w:instrText>
+              <w:instrText xml:space="preserve"> PAGEREF _Toc103777946 \h </w:instrText>
             </w:r>
             <w:r>
               <w:rPr>
@@ -634,7 +634,7 @@
               <w:noProof/>
             </w:rPr>
           </w:pPr>
-          <w:hyperlink w:anchor="_Toc103777530" w:history="1">
+          <w:hyperlink w:anchor="_Toc103777947" w:history="1">
             <w:r>
               <w:rPr>
                 <w:rStyle w:val="a9"/>
@@ -661,7 +661,7 @@
                 <w:noProof/>
                 <w:webHidden/>
               </w:rPr>
-              <w:instrText xml:space="preserve"> PAGEREF _Toc103777530 \h </w:instrText>
+              <w:instrText xml:space="preserve"> PAGEREF _Toc103777947 \h </w:instrText>
             </w:r>
             <w:r>
               <w:rPr>
@@ -702,7 +702,7 @@
               <w:noProof/>
             </w:rPr>
           </w:pPr>
-          <w:hyperlink w:anchor="_Toc103777531" w:history="1">
+          <w:hyperlink w:anchor="_Toc103777948" w:history="1">
             <w:r>
               <w:rPr>
                 <w:rStyle w:val="a9"/>
@@ -729,7 +729,7 @@
                 <w:noProof/>
                 <w:webHidden/>
               </w:rPr>
-              <w:instrText xml:space="preserve"> PAGEREF _Toc103777531 \h </w:instrText>
+              <w:instrText xml:space="preserve"> PAGEREF _Toc103777948 \h </w:instrText>
             </w:r>
             <w:r>
               <w:rPr>
@@ -770,7 +770,7 @@
               <w:noProof/>
             </w:rPr>
           </w:pPr>
-          <w:hyperlink w:anchor="_Toc103777532" w:history="1">
+          <w:hyperlink w:anchor="_Toc103777949" w:history="1">
             <w:r>
               <w:rPr>
                 <w:rStyle w:val="a9"/>
@@ -797,7 +797,7 @@
                 <w:noProof/>
                 <w:webHidden/>
               </w:rPr>
-              <w:instrText xml:space="preserve"> PAGEREF _Toc103777532 \h </w:instrText>
+              <w:instrText xml:space="preserve"> PAGEREF _Toc103777949 \h </w:instrText>
             </w:r>
             <w:r>
               <w:rPr>
@@ -838,7 +838,7 @@
               <w:noProof/>
             </w:rPr>
           </w:pPr>
-          <w:hyperlink w:anchor="_Toc103777533" w:history="1">
+          <w:hyperlink w:anchor="_Toc103777950" w:history="1">
             <w:r>
               <w:rPr>
                 <w:rStyle w:val="a9"/>
@@ -865,7 +865,7 @@
                 <w:noProof/>
                 <w:webHidden/>
               </w:rPr>
-              <w:instrText xml:space="preserve"> PAGEREF _Toc103777533 \h </w:instrText>
+              <w:instrText xml:space="preserve"> PAGEREF _Toc103777950 \h </w:instrText>
             </w:r>
             <w:r>
               <w:rPr>
@@ -906,7 +906,7 @@
               <w:noProof/>
             </w:rPr>
           </w:pPr>
-          <w:hyperlink w:anchor="_Toc103777534" w:history="1">
+          <w:hyperlink w:anchor="_Toc103777951" w:history="1">
             <w:r>
               <w:rPr>
                 <w:rStyle w:val="a9"/>
@@ -933,7 +933,7 @@
                 <w:noProof/>
                 <w:webHidden/>
               </w:rPr>
-              <w:instrText xml:space="preserve"> PAGEREF _Toc103777534 \h </w:instrText>
+              <w:instrText xml:space="preserve"> PAGEREF _Toc103777951 \h </w:instrText>
             </w:r>
             <w:r>
               <w:rPr>
@@ -974,7 +974,7 @@
               <w:noProof/>
             </w:rPr>
           </w:pPr>
-          <w:hyperlink w:anchor="_Toc103777535" w:history="1">
+          <w:hyperlink w:anchor="_Toc103777952" w:history="1">
             <w:r>
               <w:rPr>
                 <w:rStyle w:val="a9"/>
@@ -1001,7 +1001,7 @@
                 <w:noProof/>
                 <w:webHidden/>
               </w:rPr>
-              <w:instrText xml:space="preserve"> PAGEREF _Toc103777535 \h </w:instrText>
+              <w:instrText xml:space="preserve"> PAGEREF _Toc103777952 \h </w:instrText>
             </w:r>
             <w:r>
               <w:rPr>
@@ -1042,7 +1042,7 @@
               <w:noProof/>
             </w:rPr>
           </w:pPr>
-          <w:hyperlink w:anchor="_Toc103777536" w:history="1">
+          <w:hyperlink w:anchor="_Toc103777953" w:history="1">
             <w:r>
               <w:rPr>
                 <w:rStyle w:val="a9"/>
@@ -1069,7 +1069,7 @@
                 <w:noProof/>
                 <w:webHidden/>
               </w:rPr>
-              <w:instrText xml:space="preserve"> PAGEREF _Toc103777536 \h </w:instrText>
+              <w:instrText xml:space="preserve"> PAGEREF _Toc103777953 \h </w:instrText>
             </w:r>
             <w:r>
               <w:rPr>
@@ -1110,7 +1110,7 @@
               <w:noProof/>
             </w:rPr>
           </w:pPr>
-          <w:hyperlink w:anchor="_Toc103777537" w:history="1">
+          <w:hyperlink w:anchor="_Toc103777954" w:history="1">
             <w:r>
               <w:rPr>
                 <w:rStyle w:val="a9"/>
@@ -1152,7 +1152,7 @@
                 <w:noProof/>
                 <w:webHidden/>
               </w:rPr>
-              <w:instrText xml:space="preserve"> PAGEREF _Toc103777537 \h </w:instrText>
+              <w:instrText xml:space="preserve"> PAGEREF _Toc103777954 \h </w:instrText>
             </w:r>
             <w:r>
               <w:rPr>
@@ -1193,7 +1193,7 @@
               <w:noProof/>
             </w:rPr>
           </w:pPr>
-          <w:hyperlink w:anchor="_Toc103777538" w:history="1">
+          <w:hyperlink w:anchor="_Toc103777955" w:history="1">
             <w:r>
               <w:rPr>
                 <w:rStyle w:val="a9"/>
@@ -1228,7 +1228,7 @@
                 <w:noProof/>
                 <w:webHidden/>
               </w:rPr>
-              <w:instrText xml:space="preserve"> PAGEREF _Toc103777538 \h </w:instrText>
+              <w:instrText xml:space="preserve"> PAGEREF _Toc103777955 \h </w:instrText>
             </w:r>
             <w:r>
               <w:rPr>
@@ -1269,7 +1269,7 @@
               <w:noProof/>
             </w:rPr>
           </w:pPr>
-          <w:hyperlink w:anchor="_Toc103777539" w:history="1">
+          <w:hyperlink w:anchor="_Toc103777956" w:history="1">
             <w:r>
               <w:rPr>
                 <w:rStyle w:val="a9"/>
@@ -1304,7 +1304,7 @@
                 <w:noProof/>
                 <w:webHidden/>
               </w:rPr>
-              <w:instrText xml:space="preserve"> PAGEREF _Toc103777539 \h </w:instrText>
+              <w:instrText xml:space="preserve"> PAGEREF _Toc103777956 \h </w:instrText>
             </w:r>
             <w:r>
               <w:rPr>
@@ -1345,7 +1345,7 @@
               <w:noProof/>
             </w:rPr>
           </w:pPr>
-          <w:hyperlink w:anchor="_Toc103777540" w:history="1">
+          <w:hyperlink w:anchor="_Toc103777957" w:history="1">
             <w:r>
               <w:rPr>
                 <w:rStyle w:val="a9"/>
@@ -1372,7 +1372,7 @@
                 <w:noProof/>
                 <w:webHidden/>
               </w:rPr>
-              <w:instrText xml:space="preserve"> PAGEREF _Toc103777540 \h </w:instrText>
+              <w:instrText xml:space="preserve"> PAGEREF _Toc103777957 \h </w:instrText>
             </w:r>
             <w:r>
               <w:rPr>
@@ -1413,7 +1413,7 @@
               <w:noProof/>
             </w:rPr>
           </w:pPr>
-          <w:hyperlink w:anchor="_Toc103777541" w:history="1">
+          <w:hyperlink w:anchor="_Toc103777958" w:history="1">
             <w:r>
               <w:rPr>
                 <w:rStyle w:val="a9"/>
@@ -1440,7 +1440,7 @@
                 <w:noProof/>
                 <w:webHidden/>
               </w:rPr>
-              <w:instrText xml:space="preserve"> PAGEREF _Toc103777541 \h </w:instrText>
+              <w:instrText xml:space="preserve"> PAGEREF _Toc103777958 \h </w:instrText>
             </w:r>
             <w:r>
               <w:rPr>
@@ -1481,13 +1481,13 @@
               <w:noProof/>
             </w:rPr>
           </w:pPr>
-          <w:hyperlink w:anchor="_Toc103777542" w:history="1">
+          <w:hyperlink w:anchor="_Toc103777959" w:history="1">
             <w:r>
               <w:rPr>
                 <w:rStyle w:val="a9"/>
                 <w:noProof/>
               </w:rPr>
-              <w:t>ПРИЛОЖЕНИЕ</w:t>
+              <w:t>БИБЛИОГРАФИЧЕСКИЙ СПИСОК</w:t>
             </w:r>
             <w:r>
               <w:rPr>
@@ -1508,7 +1508,7 @@
                 <w:noProof/>
                 <w:webHidden/>
               </w:rPr>
-              <w:instrText xml:space="preserve"> PAGEREF _Toc103777542 \h </w:instrText>
+              <w:instrText xml:space="preserve"> PAGEREF _Toc103777959 \h </w:instrText>
             </w:r>
             <w:r>
               <w:rPr>
@@ -1528,7 +1528,75 @@
                 <w:noProof/>
                 <w:webHidden/>
               </w:rPr>
-              <w:t>30</w:t>
+              <w:t>29</w:t>
+            </w:r>
+            <w:r>
+              <w:rPr>
+                <w:noProof/>
+                <w:webHidden/>
+              </w:rPr>
+              <w:fldChar w:fldCharType="end"/>
+            </w:r>
+          </w:hyperlink>
+        </w:p>
+        <w:p>
+          <w:pPr>
+            <w:pStyle w:val="11"/>
+            <w:tabs>
+              <w:tab w:val="right" w:leader="dot" w:pos="9345"/>
+            </w:tabs>
+            <w:rPr>
+              <w:noProof/>
+            </w:rPr>
+          </w:pPr>
+          <w:hyperlink w:anchor="_Toc103777960" w:history="1">
+            <w:r>
+              <w:rPr>
+                <w:rStyle w:val="a9"/>
+                <w:noProof/>
+              </w:rPr>
+              <w:t>ПРИЛОЖЕНИЕ</w:t>
+            </w:r>
+            <w:r>
+              <w:rPr>
+                <w:noProof/>
+                <w:webHidden/>
+              </w:rPr>
+              <w:tab/>
+            </w:r>
+            <w:r>
+              <w:rPr>
+                <w:noProof/>
+                <w:webHidden/>
+              </w:rPr>
+              <w:fldChar w:fldCharType="begin"/>
+            </w:r>
+            <w:r>
+              <w:rPr>
+                <w:noProof/>
+                <w:webHidden/>
+              </w:rPr>
+              <w:instrText xml:space="preserve"> PAGEREF _Toc103777960 \h </w:instrText>
+            </w:r>
+            <w:r>
+              <w:rPr>
+                <w:noProof/>
+                <w:webHidden/>
+              </w:rPr>
+            </w:r>
+            <w:r>
+              <w:rPr>
+                <w:noProof/>
+                <w:webHidden/>
+              </w:rPr>
+              <w:fldChar w:fldCharType="separate"/>
+            </w:r>
+            <w:r>
+              <w:rPr>
+                <w:noProof/>
+                <w:webHidden/>
+              </w:rPr>
+              <w:t>31</w:t>
             </w:r>
             <w:r>
               <w:rPr>
@@ -1579,7 +1647,7 @@
       <w:pPr>
         <w:pStyle w:val="af1"/>
       </w:pPr>
-      <w:bookmarkStart w:id="0" w:name="_Toc103777528"/>
+      <w:bookmarkStart w:id="0" w:name="_Toc103777945"/>
       <w:r>
         <w:lastRenderedPageBreak/>
         <w:t>АННОТАЦИЯ</w:t>
@@ -1919,7 +1987,7 @@
       <w:pPr>
         <w:pStyle w:val="af1"/>
       </w:pPr>
-      <w:bookmarkStart w:id="1" w:name="_Toc103777529"/>
+      <w:bookmarkStart w:id="1" w:name="_Toc103777946"/>
       <w:r>
         <w:lastRenderedPageBreak/>
         <w:t>ВВЕДЕНИЕ</w:t>
@@ -1938,7 +2006,7 @@
       <w:pPr>
         <w:pStyle w:val="af3"/>
       </w:pPr>
-      <w:bookmarkStart w:id="2" w:name="_Toc103777530"/>
+      <w:bookmarkStart w:id="2" w:name="_Toc103777947"/>
       <w:r>
         <w:t>Актуальность</w:t>
       </w:r>
@@ -1983,7 +2051,7 @@
       <w:pPr>
         <w:pStyle w:val="af3"/>
       </w:pPr>
-      <w:bookmarkStart w:id="3" w:name="_Toc103777531"/>
+      <w:bookmarkStart w:id="3" w:name="_Toc103777948"/>
       <w:r>
         <w:t>Новизна работы</w:t>
       </w:r>
@@ -2203,7 +2271,7 @@
       <w:pPr>
         <w:pStyle w:val="af3"/>
       </w:pPr>
-      <w:bookmarkStart w:id="4" w:name="_Toc103777532"/>
+      <w:bookmarkStart w:id="4" w:name="_Toc103777949"/>
       <w:r>
         <w:t>Цель исследования</w:t>
       </w:r>
@@ -2255,7 +2323,7 @@
       <w:pPr>
         <w:pStyle w:val="af3"/>
       </w:pPr>
-      <w:bookmarkStart w:id="5" w:name="_Toc103777533"/>
+      <w:bookmarkStart w:id="5" w:name="_Toc103777950"/>
       <w:r>
         <w:lastRenderedPageBreak/>
         <w:t>Форма результата</w:t>
@@ -2330,7 +2398,7 @@
       <w:pPr>
         <w:pStyle w:val="af1"/>
       </w:pPr>
-      <w:bookmarkStart w:id="6" w:name="_Toc103777534"/>
+      <w:bookmarkStart w:id="6" w:name="_Toc103777951"/>
       <w:r>
         <w:lastRenderedPageBreak/>
         <w:t>Развитие оптических методов измерений уклонов морской поверхности</w:t>
@@ -2933,7 +3001,7 @@
           <w:lang w:val="en-US"/>
         </w:rPr>
       </w:pPr>
-      <w:bookmarkStart w:id="7" w:name="_Toc103777535"/>
+      <w:bookmarkStart w:id="7" w:name="_Toc103777952"/>
       <w:r>
         <w:lastRenderedPageBreak/>
         <w:t>ПОДХОД К АНАЛИЗУ ЗОНЫ СОЛНЕЧНОГО БЛИКА</w:t>
@@ -3229,7 +3297,7 @@
       <w:pPr>
         <w:pStyle w:val="af3"/>
       </w:pPr>
-      <w:bookmarkStart w:id="8" w:name="_Toc103777536"/>
+      <w:bookmarkStart w:id="8" w:name="_Toc103777953"/>
       <w:r>
         <w:t>Основные соотношения</w:t>
       </w:r>
@@ -4900,7 +4968,7 @@
           <w:lang w:val="en-US"/>
         </w:rPr>
       </w:pPr>
-      <w:bookmarkStart w:id="9" w:name="_Toc103777537"/>
+      <w:bookmarkStart w:id="9" w:name="_Toc103777954"/>
       <w:r>
         <w:t>Подход</w:t>
       </w:r>
@@ -5524,7 +5592,7 @@
       <w:pPr>
         <w:pStyle w:val="af3"/>
       </w:pPr>
-      <w:bookmarkStart w:id="10" w:name="_Toc103777538"/>
+      <w:bookmarkStart w:id="10" w:name="_Toc103777955"/>
       <w:r>
         <w:t>Восстановление скорости ветра по распределению уклонов морской поверхности</w:t>
       </w:r>
@@ -6021,7 +6089,7 @@
           <w:lang w:val="en-US"/>
         </w:rPr>
       </w:pPr>
-      <w:bookmarkStart w:id="11" w:name="_Toc103777539"/>
+      <w:bookmarkStart w:id="11" w:name="_Toc103777956"/>
       <w:r>
         <w:lastRenderedPageBreak/>
         <w:t xml:space="preserve">ПРИМЕНЕНИЕ МЕТОДА К АНАЛИЗУ ДАННЫХ </w:t>
@@ -7831,7 +7899,7 @@
       <w:pPr>
         <w:pStyle w:val="af1"/>
       </w:pPr>
-      <w:bookmarkStart w:id="12" w:name="_Toc103777540"/>
+      <w:bookmarkStart w:id="12" w:name="_Toc103777957"/>
       <w:r>
         <w:lastRenderedPageBreak/>
         <w:t>СТРУКТУРА ПРОГРАММЫ ВОССТАНОВЛЕНИЯ СКН</w:t>
@@ -7842,7 +7910,15 @@
       <w:pPr>
         <w:pStyle w:val="14"/>
         <w:rPr>
-          <w:lang w:eastAsia="ru-RU"/>
+          <w:lang w:val="en-US" w:eastAsia="ru-RU"/>
+        </w:rPr>
+      </w:pPr>
+    </w:p>
+    <w:p>
+      <w:pPr>
+        <w:pStyle w:val="14"/>
+        <w:rPr>
+          <w:lang w:val="en-US" w:eastAsia="ru-RU"/>
         </w:rPr>
       </w:pPr>
     </w:p>
@@ -7969,7 +8045,49 @@
         <w:rPr>
           <w:lang w:eastAsia="ru-RU"/>
         </w:rPr>
-        <w:t>Метаданные в продукте SENTINEL-2 Level-1C и Level-2A содержатся в корневом файле XML (расширяемый язык разметки) внутри продукта.</w:t>
+        <w:t>Изначально происходит загрузка метаданных</w:t>
+      </w:r>
+      <w:r>
+        <w:rPr>
+          <w:lang w:eastAsia="ru-RU"/>
+        </w:rPr>
+        <w:t xml:space="preserve"> </w:t>
+      </w:r>
+      <w:r>
+        <w:rPr>
+          <w:lang w:eastAsia="ru-RU"/>
+        </w:rPr>
+        <w:t>продуктов</w:t>
+      </w:r>
+      <w:r>
+        <w:rPr>
+          <w:lang w:eastAsia="ru-RU"/>
+        </w:rPr>
+        <w:t xml:space="preserve"> SENTINEL-2 Level-1C и Level-2A</w:t>
+      </w:r>
+      <w:r>
+        <w:rPr>
+          <w:lang w:eastAsia="ru-RU"/>
+        </w:rPr>
+        <w:t>, которые</w:t>
+      </w:r>
+      <w:r>
+        <w:rPr>
+          <w:lang w:eastAsia="ru-RU"/>
+        </w:rPr>
+        <w:t xml:space="preserve"> содержатся в корневом файле XML (расширяемый язык разметки) внутри </w:t>
+      </w:r>
+      <w:r>
+        <w:rPr>
+          <w:lang w:eastAsia="ru-RU"/>
+        </w:rPr>
+        <w:t>архива</w:t>
+      </w:r>
+      <w:r>
+        <w:rPr>
+          <w:lang w:eastAsia="ru-RU"/>
+        </w:rPr>
+        <w:t>.</w:t>
       </w:r>
     </w:p>
     <w:p>
@@ -7983,7 +8101,20 @@
         <w:rPr>
           <w:lang w:eastAsia="ru-RU"/>
         </w:rPr>
-        <w:t>Для начала работы с данными происходит процесс нахождения рабочих областей на границах полос, через интерполяцию краевых участков рассматриваемых каналов:</w:t>
+        <w:lastRenderedPageBreak/>
+        <w:t xml:space="preserve">Для начала работы с данными </w:t>
+      </w:r>
+      <w:r>
+        <w:rPr>
+          <w:lang w:eastAsia="ru-RU"/>
+        </w:rPr>
+        <w:t>производится</w:t>
+      </w:r>
+      <w:r>
+        <w:rPr>
+          <w:lang w:eastAsia="ru-RU"/>
+        </w:rPr>
+        <w:t xml:space="preserve"> процесс нахождения рабочих областей на границах полос, через интерполяцию краевых участков рассматриваемых каналов:</w:t>
       </w:r>
     </w:p>
     <w:p>
@@ -7997,7 +8128,6 @@
           <w:noProof/>
           <w:lang w:eastAsia="ru-RU"/>
         </w:rPr>
-        <w:lastRenderedPageBreak/>
         <w:drawing>
           <wp:inline distT="0" distB="0" distL="0" distR="0">
             <wp:extent cx="5074921" cy="3383280"/>
@@ -8119,7 +8249,10 @@
         </w:rPr>
       </w:pPr>
       <w:r>
-        <w:t>Методика работает только в области (Юровская</w:t>
+        <w:t>Рассматриваемая м</w:t>
+      </w:r>
+      <w:r>
+        <w:t>етодика работает только в области (Юровская</w:t>
       </w:r>
       <w:r>
         <w:rPr>
@@ -8140,7 +8273,7 @@
         <w:t>)</w:t>
       </w:r>
       <w:r>
-        <w:t>.</w:t>
+        <w:t>:</w:t>
       </w:r>
     </w:p>
     <w:p>
@@ -8444,6 +8577,9 @@
     <w:p>
       <w:pPr>
         <w:pStyle w:val="14"/>
+        <w:rPr>
+          <w:lang w:val="en-US"/>
+        </w:rPr>
       </w:pPr>
     </w:p>
     <w:p>
@@ -8510,18 +8646,53 @@
         <w:pStyle w:val="afb"/>
       </w:pPr>
       <w:r>
+        <w:rPr>
+          <w:b/>
+        </w:rPr>
         <w:t xml:space="preserve">Рисунок </w:t>
       </w:r>
-      <w:fldSimple w:instr=" SEQ Рисунок \* ARABIC ">
-        <w:r>
-          <w:rPr>
-            <w:noProof/>
-          </w:rPr>
-          <w:t>12</w:t>
-        </w:r>
-      </w:fldSimple>
-      <w:r>
-        <w:t xml:space="preserve">. </w:t>
+      <w:r>
+        <w:rPr>
+          <w:b/>
+        </w:rPr>
+        <w:fldChar w:fldCharType="begin"/>
+      </w:r>
+      <w:r>
+        <w:rPr>
+          <w:b/>
+        </w:rPr>
+        <w:instrText xml:space="preserve"> SEQ Рисунок \* ARABIC </w:instrText>
+      </w:r>
+      <w:r>
+        <w:rPr>
+          <w:b/>
+        </w:rPr>
+        <w:fldChar w:fldCharType="separate"/>
+      </w:r>
+      <w:r>
+        <w:rPr>
+          <w:b/>
+          <w:noProof/>
+        </w:rPr>
+        <w:t>12</w:t>
+      </w:r>
+      <w:r>
+        <w:rPr>
+          <w:b/>
+        </w:rPr>
+        <w:fldChar w:fldCharType="end"/>
+      </w:r>
+      <w:r>
+        <w:rPr>
+          <w:b/>
+        </w:rPr>
+        <w:t>.</w:t>
+      </w:r>
+      <w:r>
+        <w:t xml:space="preserve"> </w:t>
+      </w:r>
+      <w:r>
+        <w:t>Цикл обработки на границах полос.</w:t>
       </w:r>
     </w:p>
     <w:p>
@@ -8529,12 +8700,33 @@
         <w:pStyle w:val="14"/>
       </w:pPr>
       <w:r>
+        <w:t>Дальше происходит отбор значений</w:t>
+      </w:r>
+      <w:r>
+        <w:rPr>
+          <w:lang w:val="en-US"/>
+        </w:rPr>
+        <w:t xml:space="preserve"> методом наименьших квадратов при наличии известной ковариации</w:t>
+      </w:r>
+      <w:r>
+        <w:t>.</w:t>
+      </w:r>
+    </w:p>
+    <w:p>
+      <w:pPr>
+        <w:pStyle w:val="14"/>
+      </w:pPr>
+      <w:r>
         <w:t>Внутри одной области:</w:t>
       </w:r>
     </w:p>
     <w:p>
       <w:pPr>
         <w:pStyle w:val="14"/>
+        <w:numPr>
+          <w:ilvl w:val="0"/>
+          <w:numId w:val="25"/>
+        </w:numPr>
       </w:pPr>
       <w:r>
         <w:t>Для каждого пиксела наносится точка на график.</w:t>
@@ -8543,21 +8735,35 @@
     <w:p>
       <w:pPr>
         <w:pStyle w:val="14"/>
-        <w:rPr>
-          <w:lang w:val="en-US"/>
-        </w:rPr>
-      </w:pPr>
-      <w:r>
-        <w:t>Аппроксимация прямой линией и оценк</w:t>
-      </w:r>
-      <w:r>
-        <w:t>а ее наклона  -</w:t>
-      </w:r>
-      <w:r>
-        <w:rPr>
-          <w:lang w:val="en-US"/>
-        </w:rPr>
-        <w:t xml:space="preserve"> S</w:t>
+        <w:numPr>
+          <w:ilvl w:val="0"/>
+          <w:numId w:val="25"/>
+        </w:numPr>
+        <w:rPr>
+          <w:lang w:val="en-US"/>
+        </w:rPr>
+      </w:pPr>
+      <w:r>
+        <w:t>Производится а</w:t>
+      </w:r>
+      <w:r>
+        <w:t>ппроксимация прямой линией и оценк</w:t>
+      </w:r>
+      <w:r>
+        <w:t>а ее наклона</w:t>
+      </w:r>
+      <w:r>
+        <w:t xml:space="preserve"> </w:t>
+      </w:r>
+      <w:r>
+        <w:noBreakHyphen/>
+        <w:t xml:space="preserve"> </w:t>
+      </w:r>
+      <w:r>
+        <w:rPr>
+          <w:lang w:val="en-US"/>
+        </w:rPr>
+        <w:t>S</w:t>
       </w:r>
       <w:r>
         <w:rPr>
@@ -8576,6 +8782,10 @@
     <w:p>
       <w:pPr>
         <w:pStyle w:val="14"/>
+        <w:numPr>
+          <w:ilvl w:val="0"/>
+          <w:numId w:val="25"/>
+        </w:numPr>
       </w:pPr>
       <w:r>
         <w:t xml:space="preserve">Операция </w:t>
@@ -8643,18 +8853,47 @@
         <w:pStyle w:val="afb"/>
       </w:pPr>
       <w:r>
+        <w:rPr>
+          <w:b/>
+        </w:rPr>
         <w:t xml:space="preserve">Рисунок </w:t>
       </w:r>
-      <w:fldSimple w:instr=" SEQ Рисунок \* ARABIC ">
-        <w:r>
-          <w:rPr>
-            <w:noProof/>
-          </w:rPr>
-          <w:t>13</w:t>
-        </w:r>
-      </w:fldSimple>
+      <w:r>
+        <w:rPr>
+          <w:b/>
+        </w:rPr>
+        <w:fldChar w:fldCharType="begin"/>
+      </w:r>
+      <w:r>
+        <w:rPr>
+          <w:b/>
+        </w:rPr>
+        <w:instrText xml:space="preserve"> SEQ Рисунок \* ARABIC </w:instrText>
+      </w:r>
+      <w:r>
+        <w:rPr>
+          <w:b/>
+        </w:rPr>
+        <w:fldChar w:fldCharType="separate"/>
+      </w:r>
+      <w:r>
+        <w:rPr>
+          <w:b/>
+          <w:noProof/>
+        </w:rPr>
+        <w:t>13</w:t>
+      </w:r>
+      <w:r>
+        <w:rPr>
+          <w:b/>
+        </w:rPr>
+        <w:fldChar w:fldCharType="end"/>
+      </w:r>
       <w:r>
         <w:t xml:space="preserve">. </w:t>
+      </w:r>
+      <w:r>
+        <w:t>Усреднение с помощью МНК.</w:t>
       </w:r>
     </w:p>
     <w:p>
@@ -8719,7 +8958,7 @@
                 <w:szCs w:val="32"/>
                 <w:lang w:val="en-US"/>
               </w:rPr>
-              <m:t>σ</m:t>
+              <m:t>S</m:t>
             </m:r>
           </m:e>
           <m:sup>
@@ -8829,8 +9068,43 @@
             <w:szCs w:val="32"/>
             <w:lang w:val="en-US"/>
           </w:rPr>
-          <m:t>×U</m:t>
+          <m:t>×</m:t>
         </m:r>
+        <m:sSub>
+          <m:sSubPr>
+            <m:ctrlPr>
+              <w:rPr>
+                <w:rFonts w:ascii="Cambria Math" w:hAnsi="Cambria Math"/>
+                <w:i/>
+                <w:sz w:val="32"/>
+                <w:szCs w:val="32"/>
+                <w:lang w:val="en-US"/>
+              </w:rPr>
+            </m:ctrlPr>
+          </m:sSubPr>
+          <m:e>
+            <m:r>
+              <w:rPr>
+                <w:rFonts w:ascii="Cambria Math" w:hAnsi="Cambria Math"/>
+                <w:sz w:val="32"/>
+                <w:szCs w:val="32"/>
+                <w:lang w:val="en-US"/>
+              </w:rPr>
+              <m:t>U</m:t>
+            </m:r>
+          </m:e>
+          <m:sub>
+            <m:r>
+              <w:rPr>
+                <w:rFonts w:ascii="Cambria Math" w:hAnsi="Cambria Math"/>
+                <w:sz w:val="32"/>
+                <w:szCs w:val="32"/>
+                <w:lang w:val="en-US"/>
+              </w:rPr>
+              <m:t>10</m:t>
+            </m:r>
+          </m:sub>
+        </m:sSub>
       </m:oMath>
       <w:r>
         <w:t xml:space="preserve"> –</w:t>
@@ -8854,6 +9128,9 @@
       </w:r>
       <w:r>
         <w:t>ного моделирования и наблюдений.</w:t>
+      </w:r>
+      <w:r>
+        <w:t xml:space="preserve"> Визульно можно сравнить полученные значения с моделью распределения скоростей приповерхностного ветра путём наложения рассматриваемых областей (рис‍ 14).</w:t>
       </w:r>
     </w:p>
     <w:p>
@@ -8990,7 +9267,7 @@
       <w:pPr>
         <w:pStyle w:val="af1"/>
       </w:pPr>
-      <w:bookmarkStart w:id="13" w:name="_Toc103777541"/>
+      <w:bookmarkStart w:id="13" w:name="_Toc103777958"/>
       <w:r>
         <w:lastRenderedPageBreak/>
         <w:t>ЗАКЛЮЧЕНИЕ</w:t>
@@ -9010,16 +9287,13 @@
         <w:pStyle w:val="14"/>
       </w:pPr>
       <w:r>
-        <w:t>О</w:t>
-      </w:r>
-      <w:r>
-        <w:t xml:space="preserve">сновные результаты </w:t>
-      </w:r>
-      <w:r>
-        <w:t>данной</w:t>
-      </w:r>
-      <w:r>
-        <w:t xml:space="preserve"> работы можно представить в содержании следующих пунктов:</w:t>
+        <w:t>Предложен метод оценки скорости ветра по оптическим изображениям со спутника Sentinel-2</w:t>
+      </w:r>
+      <w:r>
+        <w:t xml:space="preserve">. </w:t>
+      </w:r>
+      <w:r>
+        <w:t>Метод дает достаточно надежные оценки.</w:t>
       </w:r>
     </w:p>
     <w:p>
@@ -9027,13 +9301,10 @@
         <w:pStyle w:val="14"/>
       </w:pPr>
       <w:r>
-        <w:t>Предложен метод оценки скорости ветра по оптическим изображениям со спутника Sentinel-2.</w:t>
-      </w:r>
-      <w:r>
-        <w:t xml:space="preserve"> </w:t>
-      </w:r>
-      <w:r>
-        <w:t>Метод дает достаточно надежные оценки.</w:t>
+        <w:t xml:space="preserve">Так как </w:t>
+      </w:r>
+      <w:r>
+        <w:t>СКН является отражением различных динамических процессов в верхнем слое океана, среди которых внутренние волны, биологические и искуственные слики, наличие течений, температурных фронтов и приповерхностный ветер, то предложенный метод может рассматриваться как шаг в направлении развития исследования и диагностики состояния поверхности океана из космоса.</w:t>
       </w:r>
     </w:p>
     <w:p>
@@ -9068,19 +9339,6 @@
     <w:p>
       <w:pPr>
         <w:pStyle w:val="14"/>
-      </w:pPr>
-    </w:p>
-    <w:p>
-      <w:pPr>
-        <w:pStyle w:val="14"/>
-      </w:pPr>
-    </w:p>
-    <w:p>
-      <w:pPr>
-        <w:pStyle w:val="14"/>
-        <w:rPr>
-          <w:lang w:eastAsia="ru-RU"/>
-        </w:rPr>
       </w:pPr>
     </w:p>
     <w:p>
@@ -9103,25 +9361,14 @@
     </w:p>
     <w:p>
       <w:pPr>
-        <w:pStyle w:val="a3"/>
-        <w:jc w:val="center"/>
-        <w:rPr>
-          <w:rFonts w:ascii="Times New Roman" w:hAnsi="Times New Roman" w:cs="Times New Roman"/>
-          <w:b/>
-          <w:sz w:val="28"/>
-          <w:szCs w:val="24"/>
-        </w:rPr>
-      </w:pPr>
-      <w:r>
-        <w:rPr>
-          <w:rFonts w:ascii="Times New Roman" w:hAnsi="Times New Roman" w:cs="Times New Roman"/>
-          <w:b/>
-          <w:sz w:val="28"/>
-          <w:szCs w:val="24"/>
-        </w:rPr>
+        <w:pStyle w:val="af1"/>
+      </w:pPr>
+      <w:bookmarkStart w:id="14" w:name="_Toc103777959"/>
+      <w:r>
         <w:lastRenderedPageBreak/>
         <w:t>БИБЛИОГРАФИЧЕСКИЙ СПИСОК</w:t>
       </w:r>
+      <w:bookmarkEnd w:id="14"/>
     </w:p>
     <w:p/>
     <w:p>
@@ -9131,29 +9378,26 @@
           <w:numId w:val="12"/>
         </w:numPr>
         <w:rPr>
+          <w:rFonts w:ascii="Times New Roman" w:hAnsi="Times New Roman" w:cs="Times New Roman"/>
           <w:color w:val="000000" w:themeColor="text1"/>
-          <w:szCs w:val="24"/>
-        </w:rPr>
-      </w:pPr>
-      <w:r>
-        <w:t>Н.Е. Лебедев.</w:t>
-      </w:r>
-      <w:r>
-        <w:t xml:space="preserve"> </w:t>
-      </w:r>
-      <w:r>
-        <w:t xml:space="preserve">Современные проблемы дистанционного зондирования Земли из космоса </w:t>
-      </w:r>
-      <w:r>
-        <w:t xml:space="preserve">/ </w:t>
-      </w:r>
-      <w:r>
-        <w:t xml:space="preserve">Н.Е. Лебедев, А.А. Алескерова, Е.М. Плотников. </w:t>
-      </w:r>
-      <w:r>
-        <w:rPr>
+          <w:sz w:val="28"/>
+          <w:szCs w:val="28"/>
+        </w:rPr>
+      </w:pPr>
+      <w:r>
+        <w:rPr>
+          <w:rFonts w:ascii="Times New Roman" w:hAnsi="Times New Roman" w:cs="Times New Roman"/>
+          <w:sz w:val="28"/>
+          <w:szCs w:val="28"/>
+        </w:rPr>
+        <w:t xml:space="preserve">Н.Е. Лебедев. Современные проблемы дистанционного зондирования Земли из космоса / Н.Е. Лебедев, А.А. Алескерова, Е.М. Плотников. </w:t>
+      </w:r>
+      <w:r>
+        <w:rPr>
+          <w:rFonts w:ascii="Times New Roman" w:hAnsi="Times New Roman" w:cs="Times New Roman"/>
           <w:color w:val="000000" w:themeColor="text1"/>
-          <w:szCs w:val="24"/>
+          <w:sz w:val="28"/>
+          <w:szCs w:val="28"/>
           <w:shd w:val="clear" w:color="auto" w:fill="FFFFFF"/>
           <w:lang w:val="en-US"/>
         </w:rPr>
@@ -9161,16 +9405,20 @@
       </w:r>
       <w:r>
         <w:rPr>
+          <w:rFonts w:ascii="Times New Roman" w:hAnsi="Times New Roman" w:cs="Times New Roman"/>
           <w:color w:val="000000" w:themeColor="text1"/>
-          <w:szCs w:val="24"/>
+          <w:sz w:val="28"/>
+          <w:szCs w:val="28"/>
           <w:shd w:val="clear" w:color="auto" w:fill="FFFFFF"/>
         </w:rPr>
         <w:t>Т</w:t>
       </w:r>
       <w:r>
         <w:rPr>
+          <w:rFonts w:ascii="Times New Roman" w:hAnsi="Times New Roman" w:cs="Times New Roman"/>
           <w:color w:val="000000" w:themeColor="text1"/>
-          <w:szCs w:val="24"/>
+          <w:sz w:val="28"/>
+          <w:szCs w:val="28"/>
           <w:shd w:val="clear" w:color="auto" w:fill="FFFFFF"/>
           <w:lang w:val="en-US"/>
         </w:rPr>
@@ -9178,16 +9426,20 @@
       </w:r>
       <w:r>
         <w:rPr>
+          <w:rFonts w:ascii="Times New Roman" w:hAnsi="Times New Roman" w:cs="Times New Roman"/>
           <w:color w:val="000000" w:themeColor="text1"/>
-          <w:szCs w:val="24"/>
+          <w:sz w:val="28"/>
+          <w:szCs w:val="28"/>
           <w:shd w:val="clear" w:color="auto" w:fill="FFFFFF"/>
         </w:rPr>
         <w:t>13</w:t>
       </w:r>
       <w:r>
         <w:rPr>
+          <w:rFonts w:ascii="Times New Roman" w:hAnsi="Times New Roman" w:cs="Times New Roman"/>
           <w:color w:val="000000" w:themeColor="text1"/>
-          <w:szCs w:val="24"/>
+          <w:sz w:val="28"/>
+          <w:szCs w:val="28"/>
           <w:shd w:val="clear" w:color="auto" w:fill="FFFFFF"/>
           <w:lang w:val="en-US"/>
         </w:rPr>
@@ -9195,22 +9447,31 @@
       </w:r>
       <w:r>
         <w:rPr>
+          <w:rFonts w:ascii="Times New Roman" w:hAnsi="Times New Roman" w:cs="Times New Roman"/>
           <w:color w:val="000000" w:themeColor="text1"/>
-          <w:szCs w:val="24"/>
+          <w:sz w:val="28"/>
+          <w:szCs w:val="28"/>
           <w:shd w:val="clear" w:color="auto" w:fill="FFFFFF"/>
         </w:rPr>
         <w:t>3</w:t>
       </w:r>
       <w:r>
         <w:rPr>
+          <w:rFonts w:ascii="Times New Roman" w:hAnsi="Times New Roman" w:cs="Times New Roman"/>
           <w:color w:val="000000" w:themeColor="text1"/>
-          <w:szCs w:val="24"/>
+          <w:sz w:val="28"/>
+          <w:szCs w:val="28"/>
           <w:shd w:val="clear" w:color="auto" w:fill="FFFFFF"/>
           <w:lang w:val="en-US"/>
         </w:rPr>
         <w:t xml:space="preserve">. – </w:t>
       </w:r>
       <w:r>
+        <w:rPr>
+          <w:rFonts w:ascii="Times New Roman" w:hAnsi="Times New Roman" w:cs="Times New Roman"/>
+          <w:sz w:val="28"/>
+          <w:szCs w:val="28"/>
+        </w:rPr>
         <w:t>С. 136–149</w:t>
       </w:r>
     </w:p>
@@ -9221,11 +9482,18 @@
           <w:numId w:val="12"/>
         </w:numPr>
         <w:rPr>
+          <w:rFonts w:ascii="Times New Roman" w:hAnsi="Times New Roman" w:cs="Times New Roman"/>
           <w:color w:val="000000" w:themeColor="text1"/>
-          <w:szCs w:val="24"/>
-        </w:rPr>
-      </w:pPr>
-      <w:r>
+          <w:sz w:val="28"/>
+          <w:szCs w:val="28"/>
+        </w:rPr>
+      </w:pPr>
+      <w:r>
+        <w:rPr>
+          <w:rFonts w:ascii="Times New Roman" w:hAnsi="Times New Roman" w:cs="Times New Roman"/>
+          <w:sz w:val="28"/>
+          <w:szCs w:val="28"/>
+        </w:rPr>
         <w:t>Ocean waves in geosciences. Fabrice Ardhuin, Laboratoire d’Oc´eanographie Physique et Spatiale, Brest, France doi: 10.13140/RG.2.2.16019.78888/5 or 10.13140/RG.2.2.16019.78888/6</w:t>
       </w:r>
     </w:p>
@@ -9236,24 +9504,42 @@
           <w:numId w:val="12"/>
         </w:numPr>
         <w:rPr>
+          <w:rFonts w:ascii="Times New Roman" w:hAnsi="Times New Roman" w:cs="Times New Roman"/>
           <w:color w:val="000000" w:themeColor="text1"/>
-          <w:szCs w:val="24"/>
-        </w:rPr>
-      </w:pPr>
-      <w:r>
+          <w:sz w:val="28"/>
+          <w:szCs w:val="28"/>
+        </w:rPr>
+      </w:pPr>
+      <w:r>
+        <w:rPr>
+          <w:rFonts w:ascii="Times New Roman" w:hAnsi="Times New Roman" w:cs="Times New Roman"/>
+          <w:sz w:val="28"/>
+          <w:szCs w:val="28"/>
+        </w:rPr>
         <w:t>Cox С.</w:t>
       </w:r>
       <w:r>
         <w:rPr>
+          <w:rFonts w:ascii="Times New Roman" w:hAnsi="Times New Roman" w:cs="Times New Roman"/>
+          <w:sz w:val="28"/>
+          <w:szCs w:val="28"/>
           <w:lang w:val="en-US"/>
         </w:rPr>
         <w:t xml:space="preserve"> </w:t>
       </w:r>
       <w:r>
+        <w:rPr>
+          <w:rFonts w:ascii="Times New Roman" w:hAnsi="Times New Roman" w:cs="Times New Roman"/>
+          <w:sz w:val="28"/>
+          <w:szCs w:val="28"/>
+        </w:rPr>
         <w:t xml:space="preserve">Slopes of the sea surface deduced from photographs of sun glitter / Cox С. Munk </w:t>
       </w:r>
       <w:r>
         <w:rPr>
+          <w:rFonts w:ascii="Times New Roman" w:hAnsi="Times New Roman" w:cs="Times New Roman"/>
+          <w:sz w:val="28"/>
+          <w:szCs w:val="28"/>
           <w:lang w:val="en-US"/>
         </w:rPr>
         <w:t>W.</w:t>
@@ -9266,20 +9552,35 @@
           <w:numId w:val="12"/>
         </w:numPr>
         <w:rPr>
+          <w:rFonts w:ascii="Times New Roman" w:hAnsi="Times New Roman" w:cs="Times New Roman"/>
           <w:color w:val="000000" w:themeColor="text1"/>
-          <w:szCs w:val="24"/>
-        </w:rPr>
-      </w:pPr>
-      <w:r>
+          <w:sz w:val="28"/>
+          <w:szCs w:val="28"/>
+        </w:rPr>
+      </w:pPr>
+      <w:r>
+        <w:rPr>
+          <w:rFonts w:ascii="Times New Roman" w:hAnsi="Times New Roman" w:cs="Times New Roman"/>
+          <w:sz w:val="28"/>
+          <w:szCs w:val="28"/>
+        </w:rPr>
         <w:t>Munk</w:t>
       </w:r>
       <w:r>
         <w:rPr>
+          <w:rFonts w:ascii="Times New Roman" w:hAnsi="Times New Roman" w:cs="Times New Roman"/>
+          <w:sz w:val="28"/>
+          <w:szCs w:val="28"/>
           <w:lang w:val="en-US"/>
         </w:rPr>
         <w:t xml:space="preserve"> W. </w:t>
       </w:r>
       <w:r>
+        <w:rPr>
+          <w:rFonts w:ascii="Times New Roman" w:hAnsi="Times New Roman" w:cs="Times New Roman"/>
+          <w:sz w:val="28"/>
+          <w:szCs w:val="28"/>
+        </w:rPr>
         <w:t>An Inconvenient Sea Truth: Spread, Steepness, and Skewness of Surface Slopes</w:t>
       </w:r>
     </w:p>
@@ -9290,38 +9591,69 @@
           <w:numId w:val="12"/>
         </w:numPr>
         <w:rPr>
+          <w:rFonts w:ascii="Times New Roman" w:hAnsi="Times New Roman" w:cs="Times New Roman"/>
           <w:color w:val="000000" w:themeColor="text1"/>
-          <w:szCs w:val="24"/>
-        </w:rPr>
-      </w:pPr>
-      <w:r>
+          <w:sz w:val="28"/>
+          <w:szCs w:val="28"/>
+        </w:rPr>
+      </w:pPr>
+      <w:r>
+        <w:rPr>
+          <w:rFonts w:ascii="Times New Roman" w:hAnsi="Times New Roman" w:cs="Times New Roman"/>
+          <w:sz w:val="28"/>
+          <w:szCs w:val="28"/>
+        </w:rPr>
         <w:t>Observation of sea surface roughness at a pixel scale using multi-angle sun glitter images acquired by the ASTER sensor</w:t>
       </w:r>
       <w:r>
         <w:rPr>
+          <w:rFonts w:ascii="Times New Roman" w:hAnsi="Times New Roman" w:cs="Times New Roman"/>
+          <w:sz w:val="28"/>
+          <w:szCs w:val="28"/>
           <w:lang w:val="en-US"/>
         </w:rPr>
         <w:t xml:space="preserve"> </w:t>
       </w:r>
       <w:r>
+        <w:rPr>
+          <w:rFonts w:ascii="Times New Roman" w:hAnsi="Times New Roman" w:cs="Times New Roman"/>
+          <w:sz w:val="28"/>
+          <w:szCs w:val="28"/>
+        </w:rPr>
         <w:t>/</w:t>
       </w:r>
       <w:r>
         <w:rPr>
+          <w:rFonts w:ascii="Times New Roman" w:hAnsi="Times New Roman" w:cs="Times New Roman"/>
+          <w:sz w:val="28"/>
+          <w:szCs w:val="28"/>
           <w:lang w:val="en-US"/>
         </w:rPr>
         <w:t xml:space="preserve"> </w:t>
       </w:r>
       <w:r>
+        <w:rPr>
+          <w:rFonts w:ascii="Times New Roman" w:hAnsi="Times New Roman" w:cs="Times New Roman"/>
+          <w:sz w:val="28"/>
+          <w:szCs w:val="28"/>
+        </w:rPr>
         <w:t>Zhang</w:t>
       </w:r>
       <w:r>
         <w:rPr>
+          <w:rFonts w:ascii="Times New Roman" w:hAnsi="Times New Roman" w:cs="Times New Roman"/>
+          <w:sz w:val="28"/>
+          <w:szCs w:val="28"/>
           <w:lang w:val="en-US"/>
         </w:rPr>
         <w:t xml:space="preserve"> H</w:t>
       </w:r>
       <w:r>
+        <w:rPr>
+          <w:rFonts w:ascii="Times New Roman" w:hAnsi="Times New Roman" w:cs="Times New Roman"/>
+          <w:sz w:val="28"/>
+          <w:szCs w:val="28"/>
+        </w:rPr>
         <w:t>. [и др.]</w:t>
       </w:r>
     </w:p>
@@ -9332,11 +9664,18 @@
           <w:numId w:val="12"/>
         </w:numPr>
         <w:rPr>
+          <w:rFonts w:ascii="Times New Roman" w:hAnsi="Times New Roman" w:cs="Times New Roman"/>
           <w:color w:val="000000" w:themeColor="text1"/>
-          <w:szCs w:val="24"/>
-        </w:rPr>
-      </w:pPr>
-      <w:r>
+          <w:sz w:val="28"/>
+          <w:szCs w:val="28"/>
+        </w:rPr>
+      </w:pPr>
+      <w:r>
+        <w:rPr>
+          <w:rFonts w:ascii="Times New Roman" w:hAnsi="Times New Roman" w:cs="Times New Roman"/>
+          <w:sz w:val="28"/>
+          <w:szCs w:val="28"/>
+        </w:rPr>
         <w:t>Sun glitter imagery of ocean surface waves. Part 1: Directional spectrum retrieval and validation</w:t>
       </w:r>
     </w:p>
@@ -9347,11 +9686,18 @@
           <w:numId w:val="12"/>
         </w:numPr>
         <w:rPr>
+          <w:rFonts w:ascii="Times New Roman" w:hAnsi="Times New Roman" w:cs="Times New Roman"/>
           <w:color w:val="000000" w:themeColor="text1"/>
-          <w:szCs w:val="24"/>
-        </w:rPr>
-      </w:pPr>
-      <w:r>
+          <w:sz w:val="28"/>
+          <w:szCs w:val="28"/>
+        </w:rPr>
+      </w:pPr>
+      <w:r>
+        <w:rPr>
+          <w:rFonts w:ascii="Times New Roman" w:hAnsi="Times New Roman" w:cs="Times New Roman"/>
+          <w:sz w:val="28"/>
+          <w:szCs w:val="28"/>
+        </w:rPr>
         <w:t>Slopes of the sea surface deduced from photographs of sun glitter</w:t>
       </w:r>
     </w:p>
@@ -9362,11 +9708,18 @@
           <w:numId w:val="12"/>
         </w:numPr>
         <w:rPr>
+          <w:rFonts w:ascii="Times New Roman" w:hAnsi="Times New Roman" w:cs="Times New Roman"/>
           <w:color w:val="000000" w:themeColor="text1"/>
-          <w:szCs w:val="24"/>
-        </w:rPr>
-      </w:pPr>
-      <w:r>
+          <w:sz w:val="28"/>
+          <w:szCs w:val="28"/>
+        </w:rPr>
+      </w:pPr>
+      <w:r>
+        <w:rPr>
+          <w:rFonts w:ascii="Times New Roman" w:hAnsi="Times New Roman" w:cs="Times New Roman"/>
+          <w:sz w:val="28"/>
+          <w:szCs w:val="28"/>
+        </w:rPr>
         <w:t>Joint sun-glitter and radar imagery of surface slicks</w:t>
       </w:r>
     </w:p>
@@ -9377,12 +9730,17 @@
           <w:numId w:val="12"/>
         </w:numPr>
         <w:rPr>
+          <w:rFonts w:ascii="Times New Roman" w:hAnsi="Times New Roman" w:cs="Times New Roman"/>
           <w:color w:val="000000" w:themeColor="text1"/>
-          <w:szCs w:val="24"/>
-        </w:rPr>
-      </w:pPr>
-      <w:r>
-        <w:rPr>
+          <w:sz w:val="28"/>
+          <w:szCs w:val="28"/>
+        </w:rPr>
+      </w:pPr>
+      <w:r>
+        <w:rPr>
+          <w:rFonts w:ascii="Times New Roman" w:hAnsi="Times New Roman" w:cs="Times New Roman"/>
+          <w:sz w:val="28"/>
+          <w:szCs w:val="28"/>
           <w:lang w:val="en-US"/>
         </w:rPr>
         <w:t>Waves in fluid</w:t>
@@ -9395,12 +9753,17 @@
           <w:numId w:val="12"/>
         </w:numPr>
         <w:rPr>
+          <w:rFonts w:ascii="Times New Roman" w:hAnsi="Times New Roman" w:cs="Times New Roman"/>
           <w:color w:val="000000" w:themeColor="text1"/>
-          <w:szCs w:val="24"/>
-        </w:rPr>
-      </w:pPr>
-      <w:r>
-        <w:rPr>
+          <w:sz w:val="28"/>
+          <w:szCs w:val="28"/>
+        </w:rPr>
+      </w:pPr>
+      <w:r>
+        <w:rPr>
+          <w:rFonts w:ascii="Times New Roman" w:hAnsi="Times New Roman" w:cs="Times New Roman"/>
+          <w:sz w:val="28"/>
+          <w:szCs w:val="28"/>
           <w:lang w:val="en-US"/>
         </w:rPr>
         <w:t>The dynamics of the upper ocean</w:t>
@@ -9413,17 +9776,26 @@
           <w:numId w:val="12"/>
         </w:numPr>
         <w:rPr>
+          <w:rFonts w:ascii="Times New Roman" w:hAnsi="Times New Roman" w:cs="Times New Roman"/>
           <w:color w:val="000000" w:themeColor="text1"/>
-          <w:szCs w:val="24"/>
-        </w:rPr>
-      </w:pPr>
-      <w:r>
+          <w:sz w:val="28"/>
+          <w:szCs w:val="28"/>
+        </w:rPr>
+      </w:pPr>
+      <w:r>
+        <w:rPr>
+          <w:rFonts w:ascii="Times New Roman" w:hAnsi="Times New Roman" w:cs="Times New Roman"/>
+          <w:sz w:val="28"/>
+          <w:szCs w:val="28"/>
+        </w:rPr>
         <w:t xml:space="preserve">Океанология. Физика океана. </w:t>
       </w:r>
       <w:r>
         <w:rPr>
+          <w:rFonts w:ascii="Times New Roman" w:hAnsi="Times New Roman" w:cs="Times New Roman"/>
           <w:color w:val="000000" w:themeColor="text1"/>
-          <w:szCs w:val="24"/>
+          <w:sz w:val="28"/>
+          <w:szCs w:val="28"/>
           <w:shd w:val="clear" w:color="auto" w:fill="FFFFFF"/>
           <w:lang w:val="en-US"/>
         </w:rPr>
@@ -9431,16 +9803,20 @@
       </w:r>
       <w:r>
         <w:rPr>
+          <w:rFonts w:ascii="Times New Roman" w:hAnsi="Times New Roman" w:cs="Times New Roman"/>
           <w:color w:val="000000" w:themeColor="text1"/>
-          <w:szCs w:val="24"/>
+          <w:sz w:val="28"/>
+          <w:szCs w:val="28"/>
           <w:shd w:val="clear" w:color="auto" w:fill="FFFFFF"/>
         </w:rPr>
         <w:t>Т</w:t>
       </w:r>
       <w:r>
         <w:rPr>
+          <w:rFonts w:ascii="Times New Roman" w:hAnsi="Times New Roman" w:cs="Times New Roman"/>
           <w:color w:val="000000" w:themeColor="text1"/>
-          <w:szCs w:val="24"/>
+          <w:sz w:val="28"/>
+          <w:szCs w:val="28"/>
           <w:shd w:val="clear" w:color="auto" w:fill="FFFFFF"/>
           <w:lang w:val="en-US"/>
         </w:rPr>
@@ -9448,31 +9824,31 @@
       </w:r>
       <w:r>
         <w:rPr>
+          <w:rFonts w:ascii="Times New Roman" w:hAnsi="Times New Roman" w:cs="Times New Roman"/>
           <w:color w:val="000000" w:themeColor="text1"/>
-          <w:szCs w:val="24"/>
+          <w:sz w:val="28"/>
+          <w:szCs w:val="28"/>
           <w:shd w:val="clear" w:color="auto" w:fill="FFFFFF"/>
         </w:rPr>
         <w:t>2</w:t>
       </w:r>
       <w:r>
         <w:rPr>
+          <w:rFonts w:ascii="Times New Roman" w:hAnsi="Times New Roman" w:cs="Times New Roman"/>
           <w:color w:val="000000" w:themeColor="text1"/>
-          <w:szCs w:val="24"/>
+          <w:sz w:val="28"/>
+          <w:szCs w:val="28"/>
           <w:shd w:val="clear" w:color="auto" w:fill="FFFFFF"/>
           <w:lang w:val="en-US"/>
         </w:rPr>
-        <w:t xml:space="preserve">. </w:t>
-      </w:r>
-      <w:r>
-        <w:rPr>
-          <w:color w:val="000000" w:themeColor="text1"/>
-          <w:szCs w:val="24"/>
-          <w:shd w:val="clear" w:color="auto" w:fill="FFFFFF"/>
-          <w:lang w:val="en-US"/>
-        </w:rPr>
-        <w:t xml:space="preserve">– </w:t>
-      </w:r>
-      <w:r>
+        <w:t xml:space="preserve">. – </w:t>
+      </w:r>
+      <w:r>
+        <w:rPr>
+          <w:rFonts w:ascii="Times New Roman" w:hAnsi="Times New Roman" w:cs="Times New Roman"/>
+          <w:sz w:val="28"/>
+          <w:szCs w:val="28"/>
+        </w:rPr>
         <w:t>С. 1–435</w:t>
       </w:r>
     </w:p>
@@ -9483,11 +9859,18 @@
           <w:numId w:val="12"/>
         </w:numPr>
         <w:rPr>
+          <w:rFonts w:ascii="Times New Roman" w:hAnsi="Times New Roman" w:cs="Times New Roman"/>
           <w:color w:val="000000" w:themeColor="text1"/>
-          <w:szCs w:val="24"/>
-        </w:rPr>
-      </w:pPr>
-      <w:r>
+          <w:sz w:val="28"/>
+          <w:szCs w:val="28"/>
+        </w:rPr>
+      </w:pPr>
+      <w:r>
+        <w:rPr>
+          <w:rFonts w:ascii="Times New Roman" w:hAnsi="Times New Roman" w:cs="Times New Roman"/>
+          <w:sz w:val="28"/>
+          <w:szCs w:val="28"/>
+        </w:rPr>
         <w:t>В. В. Шулейкин Физика моря</w:t>
       </w:r>
     </w:p>
@@ -9498,11 +9881,18 @@
           <w:numId w:val="12"/>
         </w:numPr>
         <w:rPr>
+          <w:rFonts w:ascii="Times New Roman" w:hAnsi="Times New Roman" w:cs="Times New Roman"/>
           <w:color w:val="000000" w:themeColor="text1"/>
-          <w:szCs w:val="24"/>
-        </w:rPr>
-      </w:pPr>
-      <w:r>
+          <w:sz w:val="28"/>
+          <w:szCs w:val="28"/>
+        </w:rPr>
+      </w:pPr>
+      <w:r>
+        <w:rPr>
+          <w:rFonts w:ascii="Times New Roman" w:hAnsi="Times New Roman" w:cs="Times New Roman"/>
+          <w:sz w:val="28"/>
+          <w:szCs w:val="28"/>
+        </w:rPr>
         <w:t>СОЛНЕЧНЫЙ БЛИК КАК «ИНСТРУМЕНТ» ИССЛЕДОВАНИЯ ОКЕАНА ИЗ КОСМОСА</w:t>
       </w:r>
     </w:p>
@@ -9513,20 +9903,27 @@
           <w:numId w:val="12"/>
         </w:numPr>
         <w:rPr>
+          <w:rFonts w:ascii="Times New Roman" w:hAnsi="Times New Roman" w:cs="Times New Roman"/>
           <w:color w:val="000000" w:themeColor="text1"/>
-          <w:szCs w:val="24"/>
-        </w:rPr>
-      </w:pPr>
-      <w:r>
-        <w:t>Copernicus Open Access Hub [Электронный ресурс].</w:t>
-      </w:r>
-      <w:r>
-        <w:t xml:space="preserve"> - </w:t>
+          <w:sz w:val="28"/>
+          <w:szCs w:val="28"/>
+        </w:rPr>
+      </w:pPr>
+      <w:r>
+        <w:rPr>
+          <w:rFonts w:ascii="Times New Roman" w:hAnsi="Times New Roman" w:cs="Times New Roman"/>
+          <w:sz w:val="28"/>
+          <w:szCs w:val="28"/>
+        </w:rPr>
+        <w:t xml:space="preserve">Copernicus Open Access Hub [Электронный ресурс]. - </w:t>
       </w:r>
       <w:hyperlink r:id="rId22" w:anchor="/home" w:history="1">
         <w:r>
           <w:rPr>
             <w:rStyle w:val="a9"/>
+            <w:rFonts w:ascii="Times New Roman" w:hAnsi="Times New Roman" w:cs="Times New Roman"/>
+            <w:sz w:val="28"/>
+            <w:szCs w:val="28"/>
           </w:rPr>
           <w:t>https://scihub.copernicus.eu/dhus/#/home</w:t>
         </w:r>
@@ -9539,26 +9936,27 @@
           <w:numId w:val="12"/>
         </w:numPr>
         <w:rPr>
+          <w:rFonts w:ascii="Times New Roman" w:hAnsi="Times New Roman" w:cs="Times New Roman"/>
           <w:color w:val="000000" w:themeColor="text1"/>
-          <w:szCs w:val="24"/>
-        </w:rPr>
-      </w:pPr>
-      <w:r>
-        <w:t>Sentinel-2 MSI User Guide</w:t>
-      </w:r>
-      <w:r>
-        <w:t xml:space="preserve"> </w:t>
-      </w:r>
-      <w:r>
-        <w:t>[Электронный ресурс].</w:t>
-      </w:r>
-      <w:r>
-        <w:t xml:space="preserve"> - </w:t>
+          <w:sz w:val="28"/>
+          <w:szCs w:val="28"/>
+        </w:rPr>
+      </w:pPr>
+      <w:r>
+        <w:rPr>
+          <w:rFonts w:ascii="Times New Roman" w:hAnsi="Times New Roman" w:cs="Times New Roman"/>
+          <w:sz w:val="28"/>
+          <w:szCs w:val="28"/>
+        </w:rPr>
+        <w:t xml:space="preserve">Sentinel-2 MSI User Guide [Электронный ресурс]. - </w:t>
       </w:r>
       <w:hyperlink r:id="rId23" w:history="1">
         <w:r>
           <w:rPr>
             <w:rStyle w:val="a9"/>
+            <w:rFonts w:ascii="Times New Roman" w:hAnsi="Times New Roman" w:cs="Times New Roman"/>
+            <w:sz w:val="28"/>
+            <w:szCs w:val="28"/>
           </w:rPr>
           <w:t>https://sentinels.copernicus.eu/web/sentinel/user-guides/sentinel-2-msi</w:t>
         </w:r>
@@ -9571,26 +9969,28 @@
           <w:numId w:val="12"/>
         </w:numPr>
         <w:rPr>
+          <w:rFonts w:ascii="Times New Roman" w:hAnsi="Times New Roman" w:cs="Times New Roman"/>
           <w:color w:val="000000" w:themeColor="text1"/>
-          <w:szCs w:val="24"/>
-        </w:rPr>
-      </w:pPr>
-      <w:r>
-        <w:t>SENTINEL-2 User Handbook</w:t>
-      </w:r>
-      <w:r>
-        <w:t xml:space="preserve"> </w:t>
-      </w:r>
-      <w:r>
-        <w:t>[Электронный ресурс].</w:t>
-      </w:r>
-      <w:r>
-        <w:t xml:space="preserve"> - </w:t>
+          <w:sz w:val="28"/>
+          <w:szCs w:val="28"/>
+        </w:rPr>
+      </w:pPr>
+      <w:r>
+        <w:rPr>
+          <w:rFonts w:ascii="Times New Roman" w:hAnsi="Times New Roman" w:cs="Times New Roman"/>
+          <w:sz w:val="28"/>
+          <w:szCs w:val="28"/>
+        </w:rPr>
+        <w:lastRenderedPageBreak/>
+        <w:t xml:space="preserve">SENTINEL-2 User Handbook [Электронный ресурс]. - </w:t>
       </w:r>
       <w:hyperlink r:id="rId24" w:history="1">
         <w:r>
           <w:rPr>
             <w:rStyle w:val="a9"/>
+            <w:rFonts w:ascii="Times New Roman" w:hAnsi="Times New Roman" w:cs="Times New Roman"/>
+            <w:sz w:val="28"/>
+            <w:szCs w:val="28"/>
           </w:rPr>
           <w:t>https://sentinels.copernicus.eu/documents/247904/685211/Sentinel-2_User_Handbook</w:t>
         </w:r>
@@ -9633,7 +10033,7 @@
           <w:lang w:val="en-US"/>
         </w:rPr>
       </w:pPr>
-      <w:bookmarkStart w:id="14" w:name="_Toc103777542"/>
+      <w:bookmarkStart w:id="15" w:name="_Toc103777960"/>
       <w:r>
         <w:rPr>
           <w:noProof/>
@@ -9641,7 +10041,7 @@
         <w:lastRenderedPageBreak/>
         <w:t>ПРИЛОЖЕНИЕ</w:t>
       </w:r>
-      <w:bookmarkEnd w:id="14"/>
+      <w:bookmarkEnd w:id="15"/>
     </w:p>
     <w:p>
       <w:pPr>
@@ -9751,7 +10151,7 @@
           <w:rPr>
             <w:noProof/>
           </w:rPr>
-          <w:t>9</w:t>
+          <w:t>28</w:t>
         </w:r>
         <w:r>
           <w:rPr>
@@ -10843,6 +11243,92 @@
     </w:lvl>
   </w:abstractNum>
   <w:abstractNum w:abstractNumId="10">
+    <w:nsid w:val="37A45ACE"/>
+    <w:multiLevelType w:val="hybridMultilevel"/>
+    <w:tmpl w:val="CE7E451C"/>
+    <w:lvl w:ilvl="0" w:tplc="0419000F">
+      <w:start w:val="1"/>
+      <w:numFmt w:val="decimal"/>
+      <w:lvlText w:val="%1."/>
+      <w:lvlJc w:val="left"/>
+      <w:pPr>
+        <w:ind w:left="1287" w:hanging="360"/>
+      </w:pPr>
+    </w:lvl>
+    <w:lvl w:ilvl="1" w:tplc="04190019" w:tentative="1">
+      <w:start w:val="1"/>
+      <w:numFmt w:val="lowerLetter"/>
+      <w:lvlText w:val="%2."/>
+      <w:lvlJc w:val="left"/>
+      <w:pPr>
+        <w:ind w:left="2007" w:hanging="360"/>
+      </w:pPr>
+    </w:lvl>
+    <w:lvl w:ilvl="2" w:tplc="0419001B" w:tentative="1">
+      <w:start w:val="1"/>
+      <w:numFmt w:val="lowerRoman"/>
+      <w:lvlText w:val="%3."/>
+      <w:lvlJc w:val="right"/>
+      <w:pPr>
+        <w:ind w:left="2727" w:hanging="180"/>
+      </w:pPr>
+    </w:lvl>
+    <w:lvl w:ilvl="3" w:tplc="0419000F" w:tentative="1">
+      <w:start w:val="1"/>
+      <w:numFmt w:val="decimal"/>
+      <w:lvlText w:val="%4."/>
+      <w:lvlJc w:val="left"/>
+      <w:pPr>
+        <w:ind w:left="3447" w:hanging="360"/>
+      </w:pPr>
+    </w:lvl>
+    <w:lvl w:ilvl="4" w:tplc="04190019" w:tentative="1">
+      <w:start w:val="1"/>
+      <w:numFmt w:val="lowerLetter"/>
+      <w:lvlText w:val="%5."/>
+      <w:lvlJc w:val="left"/>
+      <w:pPr>
+        <w:ind w:left="4167" w:hanging="360"/>
+      </w:pPr>
+    </w:lvl>
+    <w:lvl w:ilvl="5" w:tplc="0419001B" w:tentative="1">
+      <w:start w:val="1"/>
+      <w:numFmt w:val="lowerRoman"/>
+      <w:lvlText w:val="%6."/>
+      <w:lvlJc w:val="right"/>
+      <w:pPr>
+        <w:ind w:left="4887" w:hanging="180"/>
+      </w:pPr>
+    </w:lvl>
+    <w:lvl w:ilvl="6" w:tplc="0419000F" w:tentative="1">
+      <w:start w:val="1"/>
+      <w:numFmt w:val="decimal"/>
+      <w:lvlText w:val="%7."/>
+      <w:lvlJc w:val="left"/>
+      <w:pPr>
+        <w:ind w:left="5607" w:hanging="360"/>
+      </w:pPr>
+    </w:lvl>
+    <w:lvl w:ilvl="7" w:tplc="04190019" w:tentative="1">
+      <w:start w:val="1"/>
+      <w:numFmt w:val="lowerLetter"/>
+      <w:lvlText w:val="%8."/>
+      <w:lvlJc w:val="left"/>
+      <w:pPr>
+        <w:ind w:left="6327" w:hanging="360"/>
+      </w:pPr>
+    </w:lvl>
+    <w:lvl w:ilvl="8" w:tplc="0419001B" w:tentative="1">
+      <w:start w:val="1"/>
+      <w:numFmt w:val="lowerRoman"/>
+      <w:lvlText w:val="%9."/>
+      <w:lvlJc w:val="right"/>
+      <w:pPr>
+        <w:ind w:left="7047" w:hanging="180"/>
+      </w:pPr>
+    </w:lvl>
+  </w:abstractNum>
+  <w:abstractNum w:abstractNumId="11">
     <w:nsid w:val="389A1C2E"/>
     <w:multiLevelType w:val="hybridMultilevel"/>
     <w:tmpl w:val="A69C28C0"/>
@@ -10928,7 +11414,7 @@
       </w:pPr>
     </w:lvl>
   </w:abstractNum>
-  <w:abstractNum w:abstractNumId="11">
+  <w:abstractNum w:abstractNumId="12">
     <w:nsid w:val="38A379F7"/>
     <w:multiLevelType w:val="singleLevel"/>
     <w:tmpl w:val="0419000F"/>
@@ -10945,7 +11431,7 @@
       </w:pPr>
     </w:lvl>
   </w:abstractNum>
-  <w:abstractNum w:abstractNumId="12">
+  <w:abstractNum w:abstractNumId="13">
     <w:nsid w:val="3EED44F2"/>
     <w:multiLevelType w:val="hybridMultilevel"/>
     <w:tmpl w:val="5114055A"/>
@@ -11085,7 +11571,7 @@
       </w:rPr>
     </w:lvl>
   </w:abstractNum>
-  <w:abstractNum w:abstractNumId="13">
+  <w:abstractNum w:abstractNumId="14">
     <w:nsid w:val="3EF213B9"/>
     <w:multiLevelType w:val="hybridMultilevel"/>
     <w:tmpl w:val="9372EFBC"/>
@@ -11171,7 +11657,7 @@
       </w:pPr>
     </w:lvl>
   </w:abstractNum>
-  <w:abstractNum w:abstractNumId="14">
+  <w:abstractNum w:abstractNumId="15">
     <w:nsid w:val="45F22091"/>
     <w:multiLevelType w:val="hybridMultilevel"/>
     <w:tmpl w:val="35B248E4"/>
@@ -11311,7 +11797,7 @@
       </w:rPr>
     </w:lvl>
   </w:abstractNum>
-  <w:abstractNum w:abstractNumId="15">
+  <w:abstractNum w:abstractNumId="16">
     <w:nsid w:val="47B24A0B"/>
     <w:multiLevelType w:val="multilevel"/>
     <w:tmpl w:val="BE929C18"/>
@@ -11460,7 +11946,7 @@
       </w:rPr>
     </w:lvl>
   </w:abstractNum>
-  <w:abstractNum w:abstractNumId="16">
+  <w:abstractNum w:abstractNumId="17">
     <w:nsid w:val="61FE0A86"/>
     <w:multiLevelType w:val="hybridMultilevel"/>
     <w:tmpl w:val="BBAC5D0E"/>
@@ -11546,7 +12032,7 @@
       </w:pPr>
     </w:lvl>
   </w:abstractNum>
-  <w:abstractNum w:abstractNumId="17">
+  <w:abstractNum w:abstractNumId="18">
     <w:nsid w:val="64C223AB"/>
     <w:multiLevelType w:val="hybridMultilevel"/>
     <w:tmpl w:val="076E768E"/>
@@ -11686,7 +12172,7 @@
       </w:rPr>
     </w:lvl>
   </w:abstractNum>
-  <w:abstractNum w:abstractNumId="18">
+  <w:abstractNum w:abstractNumId="19">
     <w:nsid w:val="682762D5"/>
     <w:multiLevelType w:val="hybridMultilevel"/>
     <w:tmpl w:val="ABC2CBEE"/>
@@ -11776,7 +12262,7 @@
       </w:pPr>
     </w:lvl>
   </w:abstractNum>
-  <w:abstractNum w:abstractNumId="19">
+  <w:abstractNum w:abstractNumId="20">
     <w:nsid w:val="6BDE71DF"/>
     <w:multiLevelType w:val="hybridMultilevel"/>
     <w:tmpl w:val="9D6E2F5C"/>
@@ -11916,7 +12402,7 @@
       </w:rPr>
     </w:lvl>
   </w:abstractNum>
-  <w:abstractNum w:abstractNumId="20">
+  <w:abstractNum w:abstractNumId="21">
     <w:nsid w:val="6EF16B61"/>
     <w:multiLevelType w:val="multilevel"/>
     <w:tmpl w:val="5142E0FC"/>
@@ -12065,7 +12551,7 @@
       </w:rPr>
     </w:lvl>
   </w:abstractNum>
-  <w:abstractNum w:abstractNumId="21">
+  <w:abstractNum w:abstractNumId="22">
     <w:nsid w:val="700C3BFA"/>
     <w:multiLevelType w:val="multilevel"/>
     <w:tmpl w:val="3836F032"/>
@@ -12178,7 +12664,7 @@
       </w:pPr>
     </w:lvl>
   </w:abstractNum>
-  <w:abstractNum w:abstractNumId="22">
+  <w:abstractNum w:abstractNumId="23">
     <w:nsid w:val="790471CB"/>
     <w:multiLevelType w:val="hybridMultilevel"/>
     <w:tmpl w:val="A0F08602"/>
@@ -12318,7 +12804,93 @@
       </w:rPr>
     </w:lvl>
   </w:abstractNum>
-  <w:abstractNum w:abstractNumId="23">
+  <w:abstractNum w:abstractNumId="24">
+    <w:nsid w:val="798950E3"/>
+    <w:multiLevelType w:val="hybridMultilevel"/>
+    <w:tmpl w:val="B936F73C"/>
+    <w:lvl w:ilvl="0" w:tplc="0419000F">
+      <w:start w:val="1"/>
+      <w:numFmt w:val="decimal"/>
+      <w:lvlText w:val="%1."/>
+      <w:lvlJc w:val="left"/>
+      <w:pPr>
+        <w:ind w:left="1287" w:hanging="360"/>
+      </w:pPr>
+    </w:lvl>
+    <w:lvl w:ilvl="1" w:tplc="04190019" w:tentative="1">
+      <w:start w:val="1"/>
+      <w:numFmt w:val="lowerLetter"/>
+      <w:lvlText w:val="%2."/>
+      <w:lvlJc w:val="left"/>
+      <w:pPr>
+        <w:ind w:left="2007" w:hanging="360"/>
+      </w:pPr>
+    </w:lvl>
+    <w:lvl w:ilvl="2" w:tplc="0419001B" w:tentative="1">
+      <w:start w:val="1"/>
+      <w:numFmt w:val="lowerRoman"/>
+      <w:lvlText w:val="%3."/>
+      <w:lvlJc w:val="right"/>
+      <w:pPr>
+        <w:ind w:left="2727" w:hanging="180"/>
+      </w:pPr>
+    </w:lvl>
+    <w:lvl w:ilvl="3" w:tplc="0419000F" w:tentative="1">
+      <w:start w:val="1"/>
+      <w:numFmt w:val="decimal"/>
+      <w:lvlText w:val="%4."/>
+      <w:lvlJc w:val="left"/>
+      <w:pPr>
+        <w:ind w:left="3447" w:hanging="360"/>
+      </w:pPr>
+    </w:lvl>
+    <w:lvl w:ilvl="4" w:tplc="04190019" w:tentative="1">
+      <w:start w:val="1"/>
+      <w:numFmt w:val="lowerLetter"/>
+      <w:lvlText w:val="%5."/>
+      <w:lvlJc w:val="left"/>
+      <w:pPr>
+        <w:ind w:left="4167" w:hanging="360"/>
+      </w:pPr>
+    </w:lvl>
+    <w:lvl w:ilvl="5" w:tplc="0419001B" w:tentative="1">
+      <w:start w:val="1"/>
+      <w:numFmt w:val="lowerRoman"/>
+      <w:lvlText w:val="%6."/>
+      <w:lvlJc w:val="right"/>
+      <w:pPr>
+        <w:ind w:left="4887" w:hanging="180"/>
+      </w:pPr>
+    </w:lvl>
+    <w:lvl w:ilvl="6" w:tplc="0419000F" w:tentative="1">
+      <w:start w:val="1"/>
+      <w:numFmt w:val="decimal"/>
+      <w:lvlText w:val="%7."/>
+      <w:lvlJc w:val="left"/>
+      <w:pPr>
+        <w:ind w:left="5607" w:hanging="360"/>
+      </w:pPr>
+    </w:lvl>
+    <w:lvl w:ilvl="7" w:tplc="04190019" w:tentative="1">
+      <w:start w:val="1"/>
+      <w:numFmt w:val="lowerLetter"/>
+      <w:lvlText w:val="%8."/>
+      <w:lvlJc w:val="left"/>
+      <w:pPr>
+        <w:ind w:left="6327" w:hanging="360"/>
+      </w:pPr>
+    </w:lvl>
+    <w:lvl w:ilvl="8" w:tplc="0419001B" w:tentative="1">
+      <w:start w:val="1"/>
+      <w:numFmt w:val="lowerRoman"/>
+      <w:lvlText w:val="%9."/>
+      <w:lvlJc w:val="right"/>
+      <w:pPr>
+        <w:ind w:left="7047" w:hanging="180"/>
+      </w:pPr>
+    </w:lvl>
+  </w:abstractNum>
+  <w:abstractNum w:abstractNumId="25">
     <w:nsid w:val="7B815E95"/>
     <w:multiLevelType w:val="hybridMultilevel"/>
     <w:tmpl w:val="36E8C224"/>
@@ -12405,7 +12977,7 @@
     </w:lvl>
   </w:abstractNum>
   <w:num w:numId="1">
-    <w:abstractNumId w:val="11"/>
+    <w:abstractNumId w:val="12"/>
   </w:num>
   <w:num w:numId="2">
     <w:abstractNumId w:val="3"/>
@@ -12414,7 +12986,7 @@
     <w:abstractNumId w:val="1"/>
   </w:num>
   <w:num w:numId="4">
-    <w:abstractNumId w:val="18"/>
+    <w:abstractNumId w:val="19"/>
   </w:num>
   <w:num w:numId="5">
     <w:abstractNumId w:val="8"/>
@@ -12423,22 +12995,22 @@
     <w:abstractNumId w:val="7"/>
   </w:num>
   <w:num w:numId="7">
-    <w:abstractNumId w:val="21"/>
+    <w:abstractNumId w:val="22"/>
   </w:num>
   <w:num w:numId="8">
     <w:abstractNumId w:val="5"/>
   </w:num>
   <w:num w:numId="9">
-    <w:abstractNumId w:val="16"/>
+    <w:abstractNumId w:val="17"/>
   </w:num>
   <w:num w:numId="10">
-    <w:abstractNumId w:val="13"/>
+    <w:abstractNumId w:val="14"/>
   </w:num>
   <w:num w:numId="11">
     <w:abstractNumId w:val="2"/>
   </w:num>
   <w:num w:numId="12">
-    <w:abstractNumId w:val="23"/>
+    <w:abstractNumId w:val="25"/>
   </w:num>
   <w:num w:numId="13">
     <w:abstractNumId w:val="6"/>
@@ -12447,34 +13019,40 @@
     <w:abstractNumId w:val="0"/>
   </w:num>
   <w:num w:numId="15">
-    <w:abstractNumId w:val="19"/>
+    <w:abstractNumId w:val="20"/>
   </w:num>
   <w:num w:numId="16">
     <w:abstractNumId w:val="4"/>
   </w:num>
   <w:num w:numId="17">
-    <w:abstractNumId w:val="22"/>
+    <w:abstractNumId w:val="23"/>
   </w:num>
   <w:num w:numId="18">
     <w:abstractNumId w:val="9"/>
   </w:num>
   <w:num w:numId="19">
-    <w:abstractNumId w:val="14"/>
+    <w:abstractNumId w:val="15"/>
   </w:num>
   <w:num w:numId="20">
-    <w:abstractNumId w:val="15"/>
+    <w:abstractNumId w:val="16"/>
   </w:num>
   <w:num w:numId="21">
-    <w:abstractNumId w:val="20"/>
+    <w:abstractNumId w:val="21"/>
   </w:num>
   <w:num w:numId="22">
+    <w:abstractNumId w:val="11"/>
+  </w:num>
+  <w:num w:numId="23">
+    <w:abstractNumId w:val="18"/>
+  </w:num>
+  <w:num w:numId="24">
+    <w:abstractNumId w:val="13"/>
+  </w:num>
+  <w:num w:numId="25">
     <w:abstractNumId w:val="10"/>
   </w:num>
-  <w:num w:numId="23">
-    <w:abstractNumId w:val="17"/>
-  </w:num>
-  <w:num w:numId="24">
-    <w:abstractNumId w:val="12"/>
+  <w:num w:numId="26">
+    <w:abstractNumId w:val="24"/>
   </w:num>
 </w:numbering>
 </file>
@@ -13543,7 +14121,7 @@
 </file>
 
 <file path=customXml/itemProps1.xml><?xml version="1.0" encoding="utf-8"?>
-<ds:datastoreItem xmlns:ds="http://schemas.openxmlformats.org/officeDocument/2006/customXml" ds:itemID="{B696E6F9-114B-4E51-B0B4-22B5666B3A0D}">
+<ds:datastoreItem xmlns:ds="http://schemas.openxmlformats.org/officeDocument/2006/customXml" ds:itemID="{9475778E-4ADD-46AD-B36D-D41DCB748F8E}">
   <ds:schemaRefs>
     <ds:schemaRef ds:uri="http://schemas.openxmlformats.org/officeDocument/2006/bibliography"/>
   </ds:schemaRefs>

</xml_diff>

<commit_message>
replace translation and tweak refs
</commit_message>
<xml_diff>
--- a/Антипин С. Диплом - full.docx
+++ b/Антипин С. Диплом - full.docx
@@ -6910,6 +6910,7 @@
       <w:pPr>
         <w:pStyle w:val="afb"/>
         <w:rPr>
+          <w:color w:val="auto"/>
           <w:lang w:val="en-US"/>
         </w:rPr>
       </w:pPr>
@@ -6963,12 +6964,36 @@
         <w:rPr>
           <w:rFonts w:ascii="Segoe UI" w:hAnsi="Segoe UI" w:cs="Segoe UI"/>
           <w:bCs/>
-          <w:color w:val="FF0000"/>
+          <w:color w:val="auto"/>
           <w:sz w:val="19"/>
           <w:szCs w:val="19"/>
           <w:shd w:val="clear" w:color="auto" w:fill="FFFFFF"/>
-        </w:rPr>
-        <w:t>VNIR Flight Focal Plane (Astrium SAS (France) and e2v Technologies (UK))</w:t>
+          <w:lang w:val="en-US"/>
+        </w:rPr>
+        <w:t xml:space="preserve">12 </w:t>
+      </w:r>
+      <w:r>
+        <w:rPr>
+          <w:rFonts w:ascii="Segoe UI" w:hAnsi="Segoe UI" w:cs="Segoe UI"/>
+          <w:bCs/>
+          <w:color w:val="auto"/>
+          <w:sz w:val="19"/>
+          <w:szCs w:val="19"/>
+          <w:shd w:val="clear" w:color="auto" w:fill="FFFFFF"/>
+        </w:rPr>
+        <w:t xml:space="preserve">детекторов в шахматном порядке </w:t>
+      </w:r>
+      <w:r>
+        <w:rPr>
+          <w:rFonts w:ascii="Segoe UI" w:hAnsi="Segoe UI" w:cs="Segoe UI"/>
+          <w:bCs/>
+          <w:color w:val="auto"/>
+          <w:sz w:val="19"/>
+          <w:szCs w:val="19"/>
+          <w:shd w:val="clear" w:color="auto" w:fill="FFFFFF"/>
+          <w:lang w:val="en-US"/>
+        </w:rPr>
+        <w:t>MSI Sentinel-2 (A, B)</w:t>
       </w:r>
     </w:p>
     <w:p>
@@ -8121,7 +8146,6 @@
       <w:pPr>
         <w:pStyle w:val="14"/>
         <w:keepNext/>
-        <w:jc w:val="center"/>
       </w:pPr>
       <w:r>
         <w:rPr>
@@ -8130,9 +8154,9 @@
         </w:rPr>
         <w:drawing>
           <wp:inline distT="0" distB="0" distL="0" distR="0">
-            <wp:extent cx="5074921" cy="3383280"/>
-            <wp:effectExtent l="19050" t="0" r="0" b="0"/>
-            <wp:docPr id="10" name="Рисунок 1"/>
+            <wp:extent cx="5670037" cy="3482340"/>
+            <wp:effectExtent l="19050" t="0" r="6863" b="0"/>
+            <wp:docPr id="12" name="Рисунок 4"/>
             <wp:cNvGraphicFramePr>
               <a:graphicFrameLocks xmlns:a="http://schemas.openxmlformats.org/drawingml/2006/main" noChangeAspect="1"/>
             </wp:cNvGraphicFramePr>
@@ -8140,7 +8164,7 @@
               <a:graphicData uri="http://schemas.openxmlformats.org/drawingml/2006/picture">
                 <pic:pic xmlns:pic="http://schemas.openxmlformats.org/drawingml/2006/picture">
                   <pic:nvPicPr>
-                    <pic:cNvPr id="0" name="Picture 1"/>
+                    <pic:cNvPr id="0" name="Picture 4"/>
                     <pic:cNvPicPr>
                       <a:picLocks noChangeAspect="1" noChangeArrowheads="1"/>
                     </pic:cNvPicPr>
@@ -8155,7 +8179,7 @@
                   <pic:spPr bwMode="auto">
                     <a:xfrm>
                       <a:off x="0" y="0"/>
-                      <a:ext cx="5072210" cy="3381472"/>
+                      <a:ext cx="5674477" cy="3485067"/>
                     </a:xfrm>
                     <a:prstGeom prst="rect">
                       <a:avLst/>
@@ -8444,21 +8468,42 @@
     </w:p>
     <w:p>
       <w:pPr>
+        <w:spacing w:after="0" w:line="240" w:lineRule="auto"/>
+        <w:rPr>
+          <w:rFonts w:ascii="Consolas" w:eastAsia="Times New Roman" w:hAnsi="Consolas" w:cs="Times New Roman"/>
+          <w:sz w:val="20"/>
+          <w:szCs w:val="20"/>
+        </w:rPr>
+      </w:pPr>
+      <w:r>
+        <w:rPr>
+          <w:rFonts w:ascii="Consolas" w:eastAsia="Times New Roman" w:hAnsi="Consolas" w:cs="Times New Roman"/>
+          <w:sz w:val="20"/>
+          <w:szCs w:val="20"/>
+        </w:rPr>
+        <w:t>gca</w:t>
+      </w:r>
+    </w:p>
+    <w:p>
+      <w:pPr>
         <w:pStyle w:val="14"/>
         <w:keepNext/>
         <w:jc w:val="center"/>
       </w:pPr>
       <w:r>
+        <w:lastRenderedPageBreak/>
+        <w:t xml:space="preserve"> </w:t>
+      </w:r>
+      <w:r>
         <w:rPr>
           <w:noProof/>
           <w:lang w:eastAsia="ru-RU"/>
         </w:rPr>
-        <w:lastRenderedPageBreak/>
         <w:drawing>
           <wp:inline distT="0" distB="0" distL="0" distR="0">
-            <wp:extent cx="4909125" cy="3802380"/>
-            <wp:effectExtent l="19050" t="0" r="5775" b="0"/>
-            <wp:docPr id="16" name="Рисунок 16"/>
+            <wp:extent cx="5300062" cy="4844143"/>
+            <wp:effectExtent l="19050" t="0" r="0" b="0"/>
+            <wp:docPr id="4" name="Рисунок 1"/>
             <wp:cNvGraphicFramePr>
               <a:graphicFrameLocks xmlns:a="http://schemas.openxmlformats.org/drawingml/2006/main" noChangeAspect="1"/>
             </wp:cNvGraphicFramePr>
@@ -8466,7 +8511,7 @@
               <a:graphicData uri="http://schemas.openxmlformats.org/drawingml/2006/picture">
                 <pic:pic xmlns:pic="http://schemas.openxmlformats.org/drawingml/2006/picture">
                   <pic:nvPicPr>
-                    <pic:cNvPr id="0" name="Picture 16"/>
+                    <pic:cNvPr id="0" name="Picture 1"/>
                     <pic:cNvPicPr>
                       <a:picLocks noChangeAspect="1" noChangeArrowheads="1"/>
                     </pic:cNvPicPr>
@@ -8481,7 +8526,7 @@
                   <pic:spPr bwMode="auto">
                     <a:xfrm>
                       <a:off x="0" y="0"/>
-                      <a:ext cx="4907735" cy="3801304"/>
+                      <a:ext cx="5299159" cy="4843318"/>
                     </a:xfrm>
                     <a:prstGeom prst="rect">
                       <a:avLst/>
@@ -8596,9 +8641,9 @@
         <w:lastRenderedPageBreak/>
         <w:drawing>
           <wp:inline distT="0" distB="0" distL="0" distR="0">
-            <wp:extent cx="4949190" cy="3959352"/>
-            <wp:effectExtent l="19050" t="0" r="3810" b="0"/>
-            <wp:docPr id="19" name="Рисунок 19"/>
+            <wp:extent cx="4751070" cy="4924754"/>
+            <wp:effectExtent l="19050" t="0" r="0" b="0"/>
+            <wp:docPr id="13" name="Рисунок 7"/>
             <wp:cNvGraphicFramePr>
               <a:graphicFrameLocks xmlns:a="http://schemas.openxmlformats.org/drawingml/2006/main" noChangeAspect="1"/>
             </wp:cNvGraphicFramePr>
@@ -8606,7 +8651,7 @@
               <a:graphicData uri="http://schemas.openxmlformats.org/drawingml/2006/picture">
                 <pic:pic xmlns:pic="http://schemas.openxmlformats.org/drawingml/2006/picture">
                   <pic:nvPicPr>
-                    <pic:cNvPr id="0" name="Picture 19"/>
+                    <pic:cNvPr id="0" name="Picture 7"/>
                     <pic:cNvPicPr>
                       <a:picLocks noChangeAspect="1" noChangeArrowheads="1"/>
                     </pic:cNvPicPr>
@@ -8621,7 +8666,7 @@
                   <pic:spPr bwMode="auto">
                     <a:xfrm>
                       <a:off x="0" y="0"/>
-                      <a:ext cx="4946546" cy="3957237"/>
+                      <a:ext cx="4751554" cy="4925256"/>
                     </a:xfrm>
                     <a:prstGeom prst="rect">
                       <a:avLst/>
@@ -9390,7 +9435,23 @@
           <w:sz w:val="28"/>
           <w:szCs w:val="28"/>
         </w:rPr>
-        <w:t xml:space="preserve">Н.Е. Лебедев. Современные проблемы дистанционного зондирования Земли из космоса / Н.Е. Лебедев, А.А. Алескерова, Е.М. Плотников. </w:t>
+        <w:t>Н.</w:t>
+      </w:r>
+      <w:r>
+        <w:rPr>
+          <w:rFonts w:ascii="Times New Roman" w:hAnsi="Times New Roman" w:cs="Times New Roman"/>
+          <w:sz w:val="28"/>
+          <w:szCs w:val="28"/>
+        </w:rPr>
+        <w:t xml:space="preserve"> </w:t>
+      </w:r>
+      <w:r>
+        <w:rPr>
+          <w:rFonts w:ascii="Times New Roman" w:hAnsi="Times New Roman" w:cs="Times New Roman"/>
+          <w:sz w:val="28"/>
+          <w:szCs w:val="28"/>
+        </w:rPr>
+        <w:t xml:space="preserve">Е. Лебедев. Современные проблемы дистанционного зондирования Земли из космоса / Н.Е. Лебедев, А.А. Алескерова, Е.М. Плотников. </w:t>
       </w:r>
       <w:r>
         <w:rPr>
@@ -9494,7 +9555,114 @@
           <w:sz w:val="28"/>
           <w:szCs w:val="28"/>
         </w:rPr>
-        <w:t>Ocean waves in geosciences. Fabrice Ardhuin, Laboratoire d’Oc´eanographie Physique et Spatiale, Brest, France doi: 10.13140/RG.2.2.16019.78888/5 or 10.13140/RG.2.2.16019.78888/6</w:t>
+        <w:t>Ocean waves in geosciences. Fabrice Ardhuin, Laboratoire d’Oc´eanographie Physique et Spatiale, Brest, France</w:t>
+      </w:r>
+      <w:r>
+        <w:rPr>
+          <w:rStyle w:val="140"/>
+        </w:rPr>
+        <w:t xml:space="preserve"> </w:t>
+      </w:r>
+      <w:r>
+        <w:rPr>
+          <w:rFonts w:ascii="Times New Roman" w:hAnsi="Times New Roman" w:cs="Times New Roman"/>
+          <w:color w:val="000000" w:themeColor="text1"/>
+          <w:sz w:val="28"/>
+          <w:szCs w:val="28"/>
+          <w:shd w:val="clear" w:color="auto" w:fill="FFFFFF"/>
+          <w:lang w:val="en-US"/>
+        </w:rPr>
+        <w:t>–</w:t>
+      </w:r>
+      <w:r>
+        <w:rPr>
+          <w:rFonts w:ascii="Times New Roman" w:hAnsi="Times New Roman" w:cs="Times New Roman"/>
+          <w:color w:val="000000" w:themeColor="text1"/>
+          <w:sz w:val="28"/>
+          <w:szCs w:val="28"/>
+          <w:shd w:val="clear" w:color="auto" w:fill="FFFFFF"/>
+        </w:rPr>
+        <w:t xml:space="preserve"> </w:t>
+      </w:r>
+      <w:r>
+        <w:rPr>
+          <w:rStyle w:val="140"/>
+        </w:rPr>
+        <w:t xml:space="preserve">doi: 10.13140/RG.2.2.16019.78888/5 </w:t>
+      </w:r>
+      <w:r>
+        <w:rPr>
+          <w:rFonts w:ascii="Times New Roman" w:hAnsi="Times New Roman" w:cs="Times New Roman"/>
+          <w:color w:val="000000" w:themeColor="text1"/>
+          <w:sz w:val="28"/>
+          <w:szCs w:val="28"/>
+          <w:shd w:val="clear" w:color="auto" w:fill="FFFFFF"/>
+          <w:lang w:val="en-US"/>
+        </w:rPr>
+        <w:t>–</w:t>
+      </w:r>
+      <w:r>
+        <w:rPr>
+          <w:rFonts w:ascii="Times New Roman" w:hAnsi="Times New Roman" w:cs="Times New Roman"/>
+          <w:color w:val="000000" w:themeColor="text1"/>
+          <w:sz w:val="28"/>
+          <w:szCs w:val="28"/>
+          <w:shd w:val="clear" w:color="auto" w:fill="FFFFFF"/>
+          <w:lang w:val="en-US"/>
+        </w:rPr>
+        <w:t xml:space="preserve"> 2021</w:t>
+      </w:r>
+      <w:r>
+        <w:rPr>
+          <w:rFonts w:ascii="Times New Roman" w:hAnsi="Times New Roman" w:cs="Times New Roman"/>
+          <w:color w:val="000000" w:themeColor="text1"/>
+          <w:sz w:val="28"/>
+          <w:szCs w:val="28"/>
+          <w:shd w:val="clear" w:color="auto" w:fill="FFFFFF"/>
+        </w:rPr>
+        <w:t xml:space="preserve"> </w:t>
+      </w:r>
+      <w:r>
+        <w:rPr>
+          <w:rFonts w:ascii="Times New Roman" w:hAnsi="Times New Roman" w:cs="Times New Roman"/>
+          <w:sz w:val="28"/>
+          <w:szCs w:val="28"/>
+          <w:lang w:val="en-US"/>
+        </w:rPr>
+        <w:t>–</w:t>
+      </w:r>
+      <w:r>
+        <w:rPr>
+          <w:rFonts w:ascii="Times New Roman" w:hAnsi="Times New Roman" w:cs="Times New Roman"/>
+          <w:sz w:val="28"/>
+          <w:szCs w:val="28"/>
+        </w:rPr>
+        <w:t xml:space="preserve"> С. 5</w:t>
+      </w:r>
+      <w:r>
+        <w:rPr>
+          <w:rFonts w:ascii="Times New Roman" w:hAnsi="Times New Roman" w:cs="Times New Roman"/>
+          <w:sz w:val="28"/>
+          <w:szCs w:val="28"/>
+          <w:lang w:val="en-US"/>
+        </w:rPr>
+        <w:t>–</w:t>
+      </w:r>
+      <w:r>
+        <w:rPr>
+          <w:rFonts w:ascii="Times New Roman" w:hAnsi="Times New Roman" w:cs="Times New Roman"/>
+          <w:sz w:val="28"/>
+          <w:szCs w:val="28"/>
+        </w:rPr>
+        <w:t>258</w:t>
+      </w:r>
+      <w:r>
+        <w:rPr>
+          <w:rFonts w:ascii="Times New Roman" w:hAnsi="Times New Roman" w:cs="Times New Roman"/>
+          <w:sz w:val="28"/>
+          <w:szCs w:val="28"/>
+        </w:rPr>
+        <w:t xml:space="preserve"> </w:t>
       </w:r>
     </w:p>
     <w:p>
@@ -9542,7 +9710,74 @@
           <w:szCs w:val="28"/>
           <w:lang w:val="en-US"/>
         </w:rPr>
-        <w:t>W.</w:t>
+        <w:t>W</w:t>
+      </w:r>
+      <w:r>
+        <w:rPr>
+          <w:rFonts w:ascii="Times New Roman" w:hAnsi="Times New Roman" w:cs="Times New Roman"/>
+          <w:sz w:val="28"/>
+          <w:szCs w:val="28"/>
+        </w:rPr>
+        <w:t>.</w:t>
+      </w:r>
+      <w:r>
+        <w:rPr>
+          <w:rFonts w:ascii="Times New Roman" w:hAnsi="Times New Roman" w:cs="Times New Roman"/>
+          <w:sz w:val="28"/>
+          <w:szCs w:val="28"/>
+          <w:lang w:val="en-US"/>
+        </w:rPr>
+        <w:t xml:space="preserve"> –</w:t>
+      </w:r>
+      <w:r>
+        <w:rPr>
+          <w:rFonts w:ascii="Times New Roman" w:hAnsi="Times New Roman" w:cs="Times New Roman"/>
+          <w:sz w:val="28"/>
+          <w:szCs w:val="28"/>
+        </w:rPr>
+        <w:t xml:space="preserve"> 1956 </w:t>
+      </w:r>
+      <w:r>
+        <w:rPr>
+          <w:rFonts w:ascii="Times New Roman" w:hAnsi="Times New Roman" w:cs="Times New Roman"/>
+          <w:sz w:val="28"/>
+          <w:szCs w:val="28"/>
+          <w:lang w:val="en-US"/>
+        </w:rPr>
+        <w:t>–</w:t>
+      </w:r>
+      <w:r>
+        <w:rPr>
+          <w:rFonts w:ascii="Times New Roman" w:hAnsi="Times New Roman" w:cs="Times New Roman"/>
+          <w:sz w:val="28"/>
+          <w:szCs w:val="28"/>
+        </w:rPr>
+        <w:t xml:space="preserve"> С. </w:t>
+      </w:r>
+      <w:r>
+        <w:rPr>
+          <w:rFonts w:ascii="Times New Roman" w:hAnsi="Times New Roman" w:cs="Times New Roman"/>
+          <w:sz w:val="28"/>
+          <w:szCs w:val="28"/>
+        </w:rPr>
+        <w:t>402</w:t>
+      </w:r>
+      <w:r>
+        <w:rPr>
+          <w:rFonts w:ascii="Times New Roman" w:hAnsi="Times New Roman" w:cs="Times New Roman"/>
+          <w:sz w:val="28"/>
+          <w:szCs w:val="28"/>
+          <w:lang w:val="en-US"/>
+        </w:rPr>
+        <w:t>–</w:t>
+      </w:r>
+      <w:r>
+        <w:rPr>
+          <w:rFonts w:ascii="Times New Roman" w:hAnsi="Times New Roman" w:cs="Times New Roman"/>
+          <w:sz w:val="28"/>
+          <w:szCs w:val="28"/>
+        </w:rPr>
+        <w:t>477</w:t>
       </w:r>
     </w:p>
     <w:p>
@@ -9583,6 +9818,89 @@
         </w:rPr>
         <w:t>An Inconvenient Sea Truth: Spread, Steepness, and Skewness of Surface Slopes</w:t>
       </w:r>
+      <w:r>
+        <w:rPr>
+          <w:rFonts w:ascii="Times New Roman" w:hAnsi="Times New Roman" w:cs="Times New Roman"/>
+          <w:sz w:val="28"/>
+          <w:szCs w:val="28"/>
+        </w:rPr>
+        <w:t xml:space="preserve"> </w:t>
+      </w:r>
+      <w:r>
+        <w:rPr>
+          <w:rFonts w:ascii="Times New Roman" w:hAnsi="Times New Roman" w:cs="Times New Roman"/>
+          <w:sz w:val="28"/>
+          <w:szCs w:val="28"/>
+          <w:lang w:val="en-US"/>
+        </w:rPr>
+        <w:t>–</w:t>
+      </w:r>
+      <w:r>
+        <w:rPr>
+          <w:rFonts w:ascii="Times New Roman" w:hAnsi="Times New Roman" w:cs="Times New Roman"/>
+          <w:sz w:val="28"/>
+          <w:szCs w:val="28"/>
+        </w:rPr>
+        <w:t xml:space="preserve"> </w:t>
+      </w:r>
+      <w:r>
+        <w:rPr>
+          <w:rFonts w:ascii="Times New Roman" w:hAnsi="Times New Roman" w:cs="Times New Roman"/>
+          <w:sz w:val="28"/>
+          <w:szCs w:val="28"/>
+        </w:rPr>
+        <w:t xml:space="preserve">2009 </w:t>
+      </w:r>
+      <w:r>
+        <w:rPr>
+          <w:rFonts w:ascii="Times New Roman" w:hAnsi="Times New Roman" w:cs="Times New Roman"/>
+          <w:sz w:val="28"/>
+          <w:szCs w:val="28"/>
+          <w:lang w:val="en-US"/>
+        </w:rPr>
+        <w:t>–</w:t>
+      </w:r>
+      <w:r>
+        <w:rPr>
+          <w:rFonts w:ascii="Times New Roman" w:hAnsi="Times New Roman" w:cs="Times New Roman"/>
+          <w:sz w:val="28"/>
+          <w:szCs w:val="28"/>
+        </w:rPr>
+        <w:t xml:space="preserve"> </w:t>
+      </w:r>
+      <w:r>
+        <w:rPr>
+          <w:rFonts w:ascii="Times New Roman" w:hAnsi="Times New Roman" w:cs="Times New Roman"/>
+          <w:sz w:val="28"/>
+          <w:szCs w:val="28"/>
+        </w:rPr>
+        <w:t xml:space="preserve">С. </w:t>
+      </w:r>
+      <w:r>
+        <w:rPr>
+          <w:rFonts w:ascii="Times New Roman" w:hAnsi="Times New Roman" w:cs="Times New Roman"/>
+          <w:sz w:val="28"/>
+          <w:szCs w:val="28"/>
+        </w:rPr>
+        <w:t>378</w:t>
+      </w:r>
+      <w:r>
+        <w:rPr>
+          <w:rFonts w:ascii="Times New Roman" w:hAnsi="Times New Roman" w:cs="Times New Roman"/>
+          <w:sz w:val="28"/>
+          <w:szCs w:val="28"/>
+          <w:lang w:val="en-US"/>
+        </w:rPr>
+        <w:t>–</w:t>
+      </w:r>
+      <w:r>
+        <w:rPr>
+          <w:rFonts w:ascii="Times New Roman" w:hAnsi="Times New Roman" w:cs="Times New Roman"/>
+          <w:sz w:val="28"/>
+          <w:szCs w:val="28"/>
+        </w:rPr>
+        <w:t>412</w:t>
+      </w:r>
     </w:p>
     <w:p>
       <w:pPr>
@@ -9656,6 +9974,90 @@
         </w:rPr>
         <w:t>. [и др.]</w:t>
       </w:r>
+      <w:r>
+        <w:rPr>
+          <w:rFonts w:ascii="Times New Roman" w:hAnsi="Times New Roman" w:cs="Times New Roman"/>
+          <w:sz w:val="28"/>
+          <w:szCs w:val="28"/>
+          <w:lang w:val="en-US"/>
+        </w:rPr>
+        <w:t xml:space="preserve"> </w:t>
+      </w:r>
+      <w:r>
+        <w:rPr>
+          <w:rFonts w:ascii="Times New Roman" w:hAnsi="Times New Roman" w:cs="Times New Roman"/>
+          <w:sz w:val="28"/>
+          <w:szCs w:val="28"/>
+          <w:lang w:val="en-US"/>
+        </w:rPr>
+        <w:t>–</w:t>
+      </w:r>
+      <w:r>
+        <w:rPr>
+          <w:rFonts w:ascii="Times New Roman" w:hAnsi="Times New Roman" w:cs="Times New Roman"/>
+          <w:sz w:val="28"/>
+          <w:szCs w:val="28"/>
+        </w:rPr>
+        <w:t xml:space="preserve"> </w:t>
+      </w:r>
+      <w:r>
+        <w:rPr>
+          <w:rFonts w:ascii="Times New Roman" w:hAnsi="Times New Roman" w:cs="Times New Roman"/>
+          <w:sz w:val="28"/>
+          <w:szCs w:val="28"/>
+        </w:rPr>
+        <w:t xml:space="preserve">2018 </w:t>
+      </w:r>
+      <w:r>
+        <w:rPr>
+          <w:rFonts w:ascii="Times New Roman" w:hAnsi="Times New Roman" w:cs="Times New Roman"/>
+          <w:sz w:val="28"/>
+          <w:szCs w:val="28"/>
+          <w:lang w:val="en-US"/>
+        </w:rPr>
+        <w:t>–</w:t>
+      </w:r>
+      <w:r>
+        <w:rPr>
+          <w:rFonts w:ascii="Times New Roman" w:hAnsi="Times New Roman" w:cs="Times New Roman"/>
+          <w:sz w:val="28"/>
+          <w:szCs w:val="28"/>
+        </w:rPr>
+        <w:t xml:space="preserve"> </w:t>
+      </w:r>
+      <w:r>
+        <w:rPr>
+          <w:rFonts w:ascii="Times New Roman" w:hAnsi="Times New Roman" w:cs="Times New Roman"/>
+          <w:sz w:val="28"/>
+          <w:szCs w:val="28"/>
+        </w:rPr>
+        <w:t xml:space="preserve">С. </w:t>
+      </w:r>
+      <w:r>
+        <w:rPr>
+          <w:rFonts w:ascii="Times New Roman" w:hAnsi="Times New Roman" w:cs="Times New Roman"/>
+          <w:sz w:val="28"/>
+          <w:szCs w:val="28"/>
+        </w:rPr>
+        <w:t>98</w:t>
+      </w:r>
+      <w:r>
+        <w:rPr>
+          <w:rFonts w:ascii="Times New Roman" w:hAnsi="Times New Roman" w:cs="Times New Roman"/>
+          <w:sz w:val="28"/>
+          <w:szCs w:val="28"/>
+          <w:lang w:val="en-US"/>
+        </w:rPr>
+        <w:t>–</w:t>
+      </w:r>
+      <w:r>
+        <w:rPr>
+          <w:rFonts w:ascii="Times New Roman" w:hAnsi="Times New Roman" w:cs="Times New Roman"/>
+          <w:sz w:val="28"/>
+          <w:szCs w:val="28"/>
+        </w:rPr>
+        <w:t>106</w:t>
+      </w:r>
     </w:p>
     <w:p>
       <w:pPr>
@@ -9678,6 +10080,89 @@
         </w:rPr>
         <w:t>Sun glitter imagery of ocean surface waves. Part 1: Directional spectrum retrieval and validation</w:t>
       </w:r>
+      <w:r>
+        <w:rPr>
+          <w:rFonts w:ascii="Times New Roman" w:hAnsi="Times New Roman" w:cs="Times New Roman"/>
+          <w:sz w:val="28"/>
+          <w:szCs w:val="28"/>
+        </w:rPr>
+        <w:t xml:space="preserve"> </w:t>
+      </w:r>
+      <w:r>
+        <w:rPr>
+          <w:rFonts w:ascii="Times New Roman" w:hAnsi="Times New Roman" w:cs="Times New Roman"/>
+          <w:sz w:val="28"/>
+          <w:szCs w:val="28"/>
+          <w:lang w:val="en-US"/>
+        </w:rPr>
+        <w:t>–</w:t>
+      </w:r>
+      <w:r>
+        <w:rPr>
+          <w:rFonts w:ascii="Times New Roman" w:hAnsi="Times New Roman" w:cs="Times New Roman"/>
+          <w:sz w:val="28"/>
+          <w:szCs w:val="28"/>
+        </w:rPr>
+        <w:t xml:space="preserve"> </w:t>
+      </w:r>
+      <w:r>
+        <w:rPr>
+          <w:rFonts w:ascii="Times New Roman" w:hAnsi="Times New Roman" w:cs="Times New Roman"/>
+          <w:sz w:val="28"/>
+          <w:szCs w:val="28"/>
+        </w:rPr>
+        <w:t xml:space="preserve">2017 </w:t>
+      </w:r>
+      <w:r>
+        <w:rPr>
+          <w:rFonts w:ascii="Times New Roman" w:hAnsi="Times New Roman" w:cs="Times New Roman"/>
+          <w:sz w:val="28"/>
+          <w:szCs w:val="28"/>
+          <w:lang w:val="en-US"/>
+        </w:rPr>
+        <w:t>–</w:t>
+      </w:r>
+      <w:r>
+        <w:rPr>
+          <w:rFonts w:ascii="Times New Roman" w:hAnsi="Times New Roman" w:cs="Times New Roman"/>
+          <w:sz w:val="28"/>
+          <w:szCs w:val="28"/>
+        </w:rPr>
+        <w:t xml:space="preserve"> </w:t>
+      </w:r>
+      <w:r>
+        <w:rPr>
+          <w:rFonts w:ascii="Times New Roman" w:hAnsi="Times New Roman" w:cs="Times New Roman"/>
+          <w:sz w:val="28"/>
+          <w:szCs w:val="28"/>
+        </w:rPr>
+        <w:t xml:space="preserve">С. </w:t>
+      </w:r>
+      <w:r>
+        <w:rPr>
+          <w:rFonts w:ascii="Times New Roman" w:hAnsi="Times New Roman" w:cs="Times New Roman"/>
+          <w:sz w:val="28"/>
+          <w:szCs w:val="28"/>
+        </w:rPr>
+        <w:t>1</w:t>
+      </w:r>
+      <w:r>
+        <w:rPr>
+          <w:rFonts w:ascii="Times New Roman" w:hAnsi="Times New Roman" w:cs="Times New Roman"/>
+          <w:sz w:val="28"/>
+          <w:szCs w:val="28"/>
+          <w:lang w:val="en-US"/>
+        </w:rPr>
+        <w:t>–</w:t>
+      </w:r>
+      <w:r>
+        <w:rPr>
+          <w:rFonts w:ascii="Times New Roman" w:hAnsi="Times New Roman" w:cs="Times New Roman"/>
+          <w:sz w:val="28"/>
+          <w:szCs w:val="28"/>
+        </w:rPr>
+        <w:t>14</w:t>
+      </w:r>
     </w:p>
     <w:p>
       <w:pPr>
@@ -9698,7 +10183,122 @@
           <w:sz w:val="28"/>
           <w:szCs w:val="28"/>
         </w:rPr>
-        <w:t>Slopes of the sea surface deduced from photographs of sun glitter</w:t>
+        <w:t xml:space="preserve">Владимир Кудрявцев, Александр Мясоедов, </w:t>
+      </w:r>
+      <w:r>
+        <w:rPr>
+          <w:rStyle w:val="140"/>
+        </w:rPr>
+        <w:t>Bertrand Chapron, Johnny A. Johannesse</w:t>
+      </w:r>
+      <w:r>
+        <w:rPr>
+          <w:rStyle w:val="140"/>
+        </w:rPr>
+        <w:t>, Fabrice Collard</w:t>
+      </w:r>
+      <w:r>
+        <w:rPr>
+          <w:rStyle w:val="140"/>
+        </w:rPr>
+        <w:t xml:space="preserve"> </w:t>
+      </w:r>
+      <w:r>
+        <w:rPr>
+          <w:rStyle w:val="140"/>
+        </w:rPr>
+        <w:t xml:space="preserve">Joint </w:t>
+      </w:r>
+      <w:r>
+        <w:rPr>
+          <w:rFonts w:ascii="Times New Roman" w:hAnsi="Times New Roman" w:cs="Times New Roman"/>
+          <w:sz w:val="28"/>
+          <w:szCs w:val="28"/>
+        </w:rPr>
+        <w:t>sun-glitter and radar imagery of surface slicks</w:t>
+      </w:r>
+      <w:r>
+        <w:rPr>
+          <w:rFonts w:ascii="Times New Roman" w:hAnsi="Times New Roman" w:cs="Times New Roman"/>
+          <w:sz w:val="28"/>
+          <w:szCs w:val="28"/>
+        </w:rPr>
+        <w:t xml:space="preserve"> </w:t>
+      </w:r>
+      <w:r>
+        <w:rPr>
+          <w:rFonts w:ascii="Times New Roman" w:hAnsi="Times New Roman" w:cs="Times New Roman"/>
+          <w:sz w:val="28"/>
+          <w:szCs w:val="28"/>
+          <w:lang w:val="en-US"/>
+        </w:rPr>
+        <w:t>–</w:t>
+      </w:r>
+      <w:r>
+        <w:rPr>
+          <w:rFonts w:ascii="Times New Roman" w:hAnsi="Times New Roman" w:cs="Times New Roman"/>
+          <w:sz w:val="28"/>
+          <w:szCs w:val="28"/>
+        </w:rPr>
+        <w:t xml:space="preserve"> </w:t>
+      </w:r>
+      <w:r>
+        <w:rPr>
+          <w:rFonts w:ascii="Times New Roman" w:hAnsi="Times New Roman" w:cs="Times New Roman"/>
+          <w:sz w:val="28"/>
+          <w:szCs w:val="28"/>
+        </w:rPr>
+        <w:t xml:space="preserve">2011 </w:t>
+      </w:r>
+      <w:r>
+        <w:rPr>
+          <w:rFonts w:ascii="Times New Roman" w:hAnsi="Times New Roman" w:cs="Times New Roman"/>
+          <w:sz w:val="28"/>
+          <w:szCs w:val="28"/>
+          <w:lang w:val="en-US"/>
+        </w:rPr>
+        <w:t>–</w:t>
+      </w:r>
+      <w:r>
+        <w:rPr>
+          <w:rFonts w:ascii="Times New Roman" w:hAnsi="Times New Roman" w:cs="Times New Roman"/>
+          <w:sz w:val="28"/>
+          <w:szCs w:val="28"/>
+        </w:rPr>
+        <w:t xml:space="preserve"> </w:t>
+      </w:r>
+      <w:r>
+        <w:rPr>
+          <w:rFonts w:ascii="Times New Roman" w:hAnsi="Times New Roman" w:cs="Times New Roman"/>
+          <w:sz w:val="28"/>
+          <w:szCs w:val="28"/>
+        </w:rPr>
+        <w:t xml:space="preserve">С. </w:t>
+      </w:r>
+      <w:r>
+        <w:rPr>
+          <w:rFonts w:ascii="Times New Roman" w:hAnsi="Times New Roman" w:cs="Times New Roman"/>
+          <w:sz w:val="28"/>
+          <w:szCs w:val="28"/>
+        </w:rPr>
+        <w:t>98</w:t>
+      </w:r>
+      <w:r>
+        <w:rPr>
+          <w:rFonts w:ascii="Times New Roman" w:hAnsi="Times New Roman" w:cs="Times New Roman"/>
+          <w:sz w:val="28"/>
+          <w:szCs w:val="28"/>
+          <w:lang w:val="en-US"/>
+        </w:rPr>
+        <w:t>–</w:t>
+      </w:r>
+      <w:r>
+        <w:rPr>
+          <w:rFonts w:ascii="Times New Roman" w:hAnsi="Times New Roman" w:cs="Times New Roman"/>
+          <w:sz w:val="28"/>
+          <w:szCs w:val="28"/>
+        </w:rPr>
+        <w:t>106</w:t>
       </w:r>
     </w:p>
     <w:p>
@@ -9719,8 +10319,101 @@
           <w:rFonts w:ascii="Times New Roman" w:hAnsi="Times New Roman" w:cs="Times New Roman"/>
           <w:sz w:val="28"/>
           <w:szCs w:val="28"/>
-        </w:rPr>
-        <w:t>Joint sun-glitter and radar imagery of surface slicks</w:t>
+          <w:lang w:val="en-US"/>
+        </w:rPr>
+        <w:t xml:space="preserve">James Lighthill </w:t>
+      </w:r>
+      <w:r>
+        <w:rPr>
+          <w:rFonts w:ascii="Times New Roman" w:hAnsi="Times New Roman" w:cs="Times New Roman"/>
+          <w:sz w:val="28"/>
+          <w:szCs w:val="28"/>
+          <w:lang w:val="en-US"/>
+        </w:rPr>
+        <w:t>Waves in fluid</w:t>
+      </w:r>
+      <w:r>
+        <w:rPr>
+          <w:rFonts w:ascii="Times New Roman" w:hAnsi="Times New Roman" w:cs="Times New Roman"/>
+          <w:sz w:val="28"/>
+          <w:szCs w:val="28"/>
+        </w:rPr>
+        <w:t xml:space="preserve"> </w:t>
+      </w:r>
+      <w:r>
+        <w:rPr>
+          <w:rFonts w:ascii="Times New Roman" w:hAnsi="Times New Roman" w:cs="Times New Roman"/>
+          <w:sz w:val="28"/>
+          <w:szCs w:val="28"/>
+          <w:lang w:val="en-US"/>
+        </w:rPr>
+        <w:t>–</w:t>
+      </w:r>
+      <w:r>
+        <w:rPr>
+          <w:rFonts w:ascii="Times New Roman" w:hAnsi="Times New Roman" w:cs="Times New Roman"/>
+          <w:sz w:val="28"/>
+          <w:szCs w:val="28"/>
+        </w:rPr>
+        <w:t xml:space="preserve"> </w:t>
+      </w:r>
+      <w:r>
+        <w:rPr>
+          <w:rFonts w:ascii="Times New Roman" w:hAnsi="Times New Roman" w:cs="Times New Roman"/>
+          <w:sz w:val="28"/>
+          <w:szCs w:val="28"/>
+        </w:rPr>
+        <w:t xml:space="preserve">1990 </w:t>
+      </w:r>
+      <w:r>
+        <w:rPr>
+          <w:rFonts w:ascii="Times New Roman" w:hAnsi="Times New Roman" w:cs="Times New Roman"/>
+          <w:sz w:val="28"/>
+          <w:szCs w:val="28"/>
+          <w:lang w:val="en-US"/>
+        </w:rPr>
+        <w:t>–</w:t>
+      </w:r>
+      <w:r>
+        <w:rPr>
+          <w:rFonts w:ascii="Times New Roman" w:hAnsi="Times New Roman" w:cs="Times New Roman"/>
+          <w:sz w:val="28"/>
+          <w:szCs w:val="28"/>
+        </w:rPr>
+        <w:t xml:space="preserve"> </w:t>
+      </w:r>
+      <w:r>
+        <w:rPr>
+          <w:rFonts w:ascii="Times New Roman" w:hAnsi="Times New Roman" w:cs="Times New Roman"/>
+          <w:sz w:val="28"/>
+          <w:szCs w:val="28"/>
+        </w:rPr>
+        <w:t xml:space="preserve">С. </w:t>
+      </w:r>
+      <w:r>
+        <w:rPr>
+          <w:rFonts w:ascii="Times New Roman" w:hAnsi="Times New Roman" w:cs="Times New Roman"/>
+          <w:sz w:val="28"/>
+          <w:szCs w:val="28"/>
+        </w:rPr>
+        <w:t>98</w:t>
+      </w:r>
+      <w:r>
+        <w:rPr>
+          <w:rFonts w:ascii="Times New Roman" w:hAnsi="Times New Roman" w:cs="Times New Roman"/>
+          <w:sz w:val="28"/>
+          <w:szCs w:val="28"/>
+          <w:lang w:val="en-US"/>
+        </w:rPr>
+        <w:t>–</w:t>
+      </w:r>
+      <w:r>
+        <w:rPr>
+          <w:rFonts w:ascii="Times New Roman" w:hAnsi="Times New Roman" w:cs="Times New Roman"/>
+          <w:sz w:val="28"/>
+          <w:szCs w:val="28"/>
+        </w:rPr>
+        <w:t>106</w:t>
       </w:r>
     </w:p>
     <w:p>
@@ -9743,7 +10436,99 @@
           <w:szCs w:val="28"/>
           <w:lang w:val="en-US"/>
         </w:rPr>
-        <w:t>Waves in fluid</w:t>
+        <w:t xml:space="preserve">O. M. Phillips </w:t>
+      </w:r>
+      <w:r>
+        <w:rPr>
+          <w:rFonts w:ascii="Times New Roman" w:hAnsi="Times New Roman" w:cs="Times New Roman"/>
+          <w:sz w:val="28"/>
+          <w:szCs w:val="28"/>
+          <w:lang w:val="en-US"/>
+        </w:rPr>
+        <w:t>The dynamics of the upper ocean</w:t>
+      </w:r>
+      <w:r>
+        <w:rPr>
+          <w:rFonts w:ascii="Times New Roman" w:hAnsi="Times New Roman" w:cs="Times New Roman"/>
+          <w:sz w:val="28"/>
+          <w:szCs w:val="28"/>
+        </w:rPr>
+        <w:t xml:space="preserve"> </w:t>
+      </w:r>
+      <w:r>
+        <w:rPr>
+          <w:rFonts w:ascii="Times New Roman" w:hAnsi="Times New Roman" w:cs="Times New Roman"/>
+          <w:sz w:val="28"/>
+          <w:szCs w:val="28"/>
+          <w:lang w:val="en-US"/>
+        </w:rPr>
+        <w:t>–</w:t>
+      </w:r>
+      <w:r>
+        <w:rPr>
+          <w:rFonts w:ascii="Times New Roman" w:hAnsi="Times New Roman" w:cs="Times New Roman"/>
+          <w:sz w:val="28"/>
+          <w:szCs w:val="28"/>
+        </w:rPr>
+        <w:t xml:space="preserve"> </w:t>
+      </w:r>
+      <w:r>
+        <w:rPr>
+          <w:rFonts w:ascii="Times New Roman" w:hAnsi="Times New Roman" w:cs="Times New Roman"/>
+          <w:sz w:val="28"/>
+          <w:szCs w:val="28"/>
+        </w:rPr>
+        <w:t xml:space="preserve">1977 </w:t>
+      </w:r>
+      <w:r>
+        <w:rPr>
+          <w:rFonts w:ascii="Times New Roman" w:hAnsi="Times New Roman" w:cs="Times New Roman"/>
+          <w:sz w:val="28"/>
+          <w:szCs w:val="28"/>
+          <w:lang w:val="en-US"/>
+        </w:rPr>
+        <w:t>–</w:t>
+      </w:r>
+      <w:r>
+        <w:rPr>
+          <w:rFonts w:ascii="Times New Roman" w:hAnsi="Times New Roman" w:cs="Times New Roman"/>
+          <w:sz w:val="28"/>
+          <w:szCs w:val="28"/>
+        </w:rPr>
+        <w:t xml:space="preserve"> </w:t>
+      </w:r>
+      <w:r>
+        <w:rPr>
+          <w:rFonts w:ascii="Times New Roman" w:hAnsi="Times New Roman" w:cs="Times New Roman"/>
+          <w:sz w:val="28"/>
+          <w:szCs w:val="28"/>
+        </w:rPr>
+        <w:t xml:space="preserve">С. </w:t>
+      </w:r>
+      <w:r>
+        <w:rPr>
+          <w:rFonts w:ascii="Times New Roman" w:hAnsi="Times New Roman" w:cs="Times New Roman"/>
+          <w:sz w:val="28"/>
+          <w:szCs w:val="28"/>
+        </w:rPr>
+        <w:t>98</w:t>
+      </w:r>
+      <w:r>
+        <w:rPr>
+          <w:rFonts w:ascii="Times New Roman" w:hAnsi="Times New Roman" w:cs="Times New Roman"/>
+          <w:sz w:val="28"/>
+          <w:szCs w:val="28"/>
+          <w:lang w:val="en-US"/>
+        </w:rPr>
+        <w:t>–</w:t>
+      </w:r>
+      <w:r>
+        <w:rPr>
+          <w:rFonts w:ascii="Times New Roman" w:hAnsi="Times New Roman" w:cs="Times New Roman"/>
+          <w:sz w:val="28"/>
+          <w:szCs w:val="28"/>
+        </w:rPr>
+        <w:t>106</w:t>
       </w:r>
     </w:p>
     <w:p>
@@ -9764,9 +10549,77 @@
           <w:rFonts w:ascii="Times New Roman" w:hAnsi="Times New Roman" w:cs="Times New Roman"/>
           <w:sz w:val="28"/>
           <w:szCs w:val="28"/>
-          <w:lang w:val="en-US"/>
-        </w:rPr>
-        <w:t>The dynamics of the upper ocean</w:t>
+        </w:rPr>
+        <w:t xml:space="preserve">В. М. Каменкович, А. С. Монин </w:t>
+      </w:r>
+      <w:r>
+        <w:rPr>
+          <w:rFonts w:ascii="Times New Roman" w:hAnsi="Times New Roman" w:cs="Times New Roman"/>
+          <w:sz w:val="28"/>
+          <w:szCs w:val="28"/>
+        </w:rPr>
+        <w:t xml:space="preserve">Океанология. Физика океана. </w:t>
+      </w:r>
+      <w:r>
+        <w:rPr>
+          <w:rFonts w:ascii="Times New Roman" w:hAnsi="Times New Roman" w:cs="Times New Roman"/>
+          <w:color w:val="000000" w:themeColor="text1"/>
+          <w:sz w:val="28"/>
+          <w:szCs w:val="28"/>
+          <w:shd w:val="clear" w:color="auto" w:fill="FFFFFF"/>
+          <w:lang w:val="en-US"/>
+        </w:rPr>
+        <w:t xml:space="preserve">– 2016. – </w:t>
+      </w:r>
+      <w:r>
+        <w:rPr>
+          <w:rFonts w:ascii="Times New Roman" w:hAnsi="Times New Roman" w:cs="Times New Roman"/>
+          <w:color w:val="000000" w:themeColor="text1"/>
+          <w:sz w:val="28"/>
+          <w:szCs w:val="28"/>
+          <w:shd w:val="clear" w:color="auto" w:fill="FFFFFF"/>
+        </w:rPr>
+        <w:t>Т</w:t>
+      </w:r>
+      <w:r>
+        <w:rPr>
+          <w:rFonts w:ascii="Times New Roman" w:hAnsi="Times New Roman" w:cs="Times New Roman"/>
+          <w:color w:val="000000" w:themeColor="text1"/>
+          <w:sz w:val="28"/>
+          <w:szCs w:val="28"/>
+          <w:shd w:val="clear" w:color="auto" w:fill="FFFFFF"/>
+          <w:lang w:val="en-US"/>
+        </w:rPr>
+        <w:t xml:space="preserve">. </w:t>
+      </w:r>
+      <w:r>
+        <w:rPr>
+          <w:rFonts w:ascii="Times New Roman" w:hAnsi="Times New Roman" w:cs="Times New Roman"/>
+          <w:color w:val="000000" w:themeColor="text1"/>
+          <w:sz w:val="28"/>
+          <w:szCs w:val="28"/>
+          <w:shd w:val="clear" w:color="auto" w:fill="FFFFFF"/>
+        </w:rPr>
+        <w:t>2</w:t>
+      </w:r>
+      <w:r>
+        <w:rPr>
+          <w:rFonts w:ascii="Times New Roman" w:hAnsi="Times New Roman" w:cs="Times New Roman"/>
+          <w:color w:val="000000" w:themeColor="text1"/>
+          <w:sz w:val="28"/>
+          <w:szCs w:val="28"/>
+          <w:shd w:val="clear" w:color="auto" w:fill="FFFFFF"/>
+          <w:lang w:val="en-US"/>
+        </w:rPr>
+        <w:t xml:space="preserve">. – </w:t>
+      </w:r>
+      <w:r>
+        <w:rPr>
+          <w:rFonts w:ascii="Times New Roman" w:hAnsi="Times New Roman" w:cs="Times New Roman"/>
+          <w:sz w:val="28"/>
+          <w:szCs w:val="28"/>
+        </w:rPr>
+        <w:t>С. 1–435</w:t>
       </w:r>
     </w:p>
     <w:p>
@@ -9788,68 +10641,82 @@
           <w:sz w:val="28"/>
           <w:szCs w:val="28"/>
         </w:rPr>
-        <w:t xml:space="preserve">Океанология. Физика океана. </w:t>
-      </w:r>
-      <w:r>
-        <w:rPr>
-          <w:rFonts w:ascii="Times New Roman" w:hAnsi="Times New Roman" w:cs="Times New Roman"/>
-          <w:color w:val="000000" w:themeColor="text1"/>
-          <w:sz w:val="28"/>
-          <w:szCs w:val="28"/>
-          <w:shd w:val="clear" w:color="auto" w:fill="FFFFFF"/>
-          <w:lang w:val="en-US"/>
-        </w:rPr>
-        <w:t xml:space="preserve">– 2016. – </w:t>
-      </w:r>
-      <w:r>
-        <w:rPr>
-          <w:rFonts w:ascii="Times New Roman" w:hAnsi="Times New Roman" w:cs="Times New Roman"/>
-          <w:color w:val="000000" w:themeColor="text1"/>
-          <w:sz w:val="28"/>
-          <w:szCs w:val="28"/>
-          <w:shd w:val="clear" w:color="auto" w:fill="FFFFFF"/>
-        </w:rPr>
-        <w:t>Т</w:t>
-      </w:r>
-      <w:r>
-        <w:rPr>
-          <w:rFonts w:ascii="Times New Roman" w:hAnsi="Times New Roman" w:cs="Times New Roman"/>
-          <w:color w:val="000000" w:themeColor="text1"/>
-          <w:sz w:val="28"/>
-          <w:szCs w:val="28"/>
-          <w:shd w:val="clear" w:color="auto" w:fill="FFFFFF"/>
-          <w:lang w:val="en-US"/>
-        </w:rPr>
-        <w:t xml:space="preserve">. </w:t>
-      </w:r>
-      <w:r>
-        <w:rPr>
-          <w:rFonts w:ascii="Times New Roman" w:hAnsi="Times New Roman" w:cs="Times New Roman"/>
-          <w:color w:val="000000" w:themeColor="text1"/>
-          <w:sz w:val="28"/>
-          <w:szCs w:val="28"/>
-          <w:shd w:val="clear" w:color="auto" w:fill="FFFFFF"/>
-        </w:rPr>
-        <w:t>2</w:t>
-      </w:r>
-      <w:r>
-        <w:rPr>
-          <w:rFonts w:ascii="Times New Roman" w:hAnsi="Times New Roman" w:cs="Times New Roman"/>
-          <w:color w:val="000000" w:themeColor="text1"/>
-          <w:sz w:val="28"/>
-          <w:szCs w:val="28"/>
-          <w:shd w:val="clear" w:color="auto" w:fill="FFFFFF"/>
-          <w:lang w:val="en-US"/>
-        </w:rPr>
-        <w:t xml:space="preserve">. – </w:t>
-      </w:r>
-      <w:r>
-        <w:rPr>
-          <w:rFonts w:ascii="Times New Roman" w:hAnsi="Times New Roman" w:cs="Times New Roman"/>
-          <w:sz w:val="28"/>
-          <w:szCs w:val="28"/>
-        </w:rPr>
-        <w:t>С. 1–435</w:t>
+        <w:t>В. В. Шулейкин Физика моря</w:t>
+      </w:r>
+      <w:r>
+        <w:rPr>
+          <w:rFonts w:ascii="Times New Roman" w:hAnsi="Times New Roman" w:cs="Times New Roman"/>
+          <w:sz w:val="28"/>
+          <w:szCs w:val="28"/>
+        </w:rPr>
+        <w:t xml:space="preserve"> </w:t>
+      </w:r>
+      <w:r>
+        <w:rPr>
+          <w:rFonts w:ascii="Times New Roman" w:hAnsi="Times New Roman" w:cs="Times New Roman"/>
+          <w:sz w:val="28"/>
+          <w:szCs w:val="28"/>
+          <w:lang w:val="en-US"/>
+        </w:rPr>
+        <w:t>–</w:t>
+      </w:r>
+      <w:r>
+        <w:rPr>
+          <w:rFonts w:ascii="Times New Roman" w:hAnsi="Times New Roman" w:cs="Times New Roman"/>
+          <w:sz w:val="28"/>
+          <w:szCs w:val="28"/>
+        </w:rPr>
+        <w:t xml:space="preserve"> 1968 </w:t>
+      </w:r>
+      <w:r>
+        <w:rPr>
+          <w:rFonts w:ascii="Times New Roman" w:hAnsi="Times New Roman" w:cs="Times New Roman"/>
+          <w:sz w:val="28"/>
+          <w:szCs w:val="28"/>
+          <w:lang w:val="en-US"/>
+        </w:rPr>
+        <w:t>–</w:t>
+      </w:r>
+      <w:r>
+        <w:rPr>
+          <w:rFonts w:ascii="Times New Roman" w:hAnsi="Times New Roman" w:cs="Times New Roman"/>
+          <w:sz w:val="28"/>
+          <w:szCs w:val="28"/>
+        </w:rPr>
+        <w:t xml:space="preserve"> </w:t>
+      </w:r>
+      <w:r>
+        <w:rPr>
+          <w:rFonts w:ascii="Times New Roman" w:hAnsi="Times New Roman" w:cs="Times New Roman"/>
+          <w:sz w:val="28"/>
+          <w:szCs w:val="28"/>
+        </w:rPr>
+        <w:t xml:space="preserve">С. </w:t>
+      </w:r>
+      <w:r>
+        <w:rPr>
+          <w:rFonts w:ascii="Times New Roman" w:hAnsi="Times New Roman" w:cs="Times New Roman"/>
+          <w:sz w:val="28"/>
+          <w:szCs w:val="28"/>
+        </w:rPr>
+        <w:t>12</w:t>
+      </w:r>
+      <w:r>
+        <w:rPr>
+          <w:rFonts w:ascii="Times New Roman" w:hAnsi="Times New Roman" w:cs="Times New Roman"/>
+          <w:sz w:val="28"/>
+          <w:szCs w:val="28"/>
+          <w:lang w:val="en-US"/>
+        </w:rPr>
+        <w:t>–</w:t>
+      </w:r>
+      <w:r>
+        <w:rPr>
+          <w:rFonts w:ascii="Times New Roman" w:hAnsi="Times New Roman" w:cs="Times New Roman"/>
+          <w:sz w:val="28"/>
+          <w:szCs w:val="28"/>
+        </w:rPr>
+        <w:t>244</w:t>
       </w:r>
     </w:p>
     <w:p>
@@ -9871,29 +10738,67 @@
           <w:sz w:val="28"/>
           <w:szCs w:val="28"/>
         </w:rPr>
-        <w:t>В. В. Шулейкин Физика моря</w:t>
-      </w:r>
-    </w:p>
-    <w:p>
-      <w:pPr>
-        <w:numPr>
-          <w:ilvl w:val="0"/>
-          <w:numId w:val="12"/>
-        </w:numPr>
+        <w:t xml:space="preserve">А. Г. Мясоедов. Солнечный блик как инструмент исследования океана из космоса </w:t>
+      </w:r>
+      <w:r>
+        <w:rPr>
+          <w:rFonts w:ascii="Times New Roman" w:hAnsi="Times New Roman" w:cs="Times New Roman"/>
+          <w:sz w:val="28"/>
+          <w:szCs w:val="28"/>
+          <w:lang w:val="en-US"/>
+        </w:rPr>
+        <w:t>–</w:t>
+      </w:r>
+      <w:r>
+        <w:rPr>
+          <w:rFonts w:ascii="Times New Roman" w:hAnsi="Times New Roman" w:cs="Times New Roman"/>
+          <w:sz w:val="28"/>
+          <w:szCs w:val="28"/>
+        </w:rPr>
+        <w:t xml:space="preserve"> 2014. </w:t>
+      </w:r>
+      <w:r>
         <w:rPr>
           <w:rFonts w:ascii="Times New Roman" w:hAnsi="Times New Roman" w:cs="Times New Roman"/>
           <w:color w:val="000000" w:themeColor="text1"/>
           <w:sz w:val="28"/>
           <w:szCs w:val="28"/>
-        </w:rPr>
-      </w:pPr>
-      <w:r>
-        <w:rPr>
-          <w:rFonts w:ascii="Times New Roman" w:hAnsi="Times New Roman" w:cs="Times New Roman"/>
-          <w:sz w:val="28"/>
-          <w:szCs w:val="28"/>
-        </w:rPr>
-        <w:t>СОЛНЕЧНЫЙ БЛИК КАК «ИНСТРУМЕНТ» ИССЛЕДОВАНИЯ ОКЕАНА ИЗ КОСМОСА</w:t>
+          <w:shd w:val="clear" w:color="auto" w:fill="FFFFFF"/>
+          <w:lang w:val="en-US"/>
+        </w:rPr>
+        <w:t xml:space="preserve">– </w:t>
+      </w:r>
+      <w:r>
+        <w:rPr>
+          <w:rFonts w:ascii="Times New Roman" w:hAnsi="Times New Roman" w:cs="Times New Roman"/>
+          <w:sz w:val="28"/>
+          <w:szCs w:val="28"/>
+        </w:rPr>
+        <w:t xml:space="preserve">С. </w:t>
+      </w:r>
+      <w:r>
+        <w:rPr>
+          <w:rFonts w:ascii="Times New Roman" w:hAnsi="Times New Roman" w:cs="Times New Roman"/>
+          <w:sz w:val="28"/>
+          <w:szCs w:val="28"/>
+        </w:rPr>
+        <w:t>4</w:t>
+      </w:r>
+      <w:r>
+        <w:rPr>
+          <w:rFonts w:ascii="Times New Roman" w:hAnsi="Times New Roman" w:cs="Times New Roman"/>
+          <w:sz w:val="28"/>
+          <w:szCs w:val="28"/>
+        </w:rPr>
+        <w:t>–</w:t>
+      </w:r>
+      <w:r>
+        <w:rPr>
+          <w:rFonts w:ascii="Times New Roman" w:hAnsi="Times New Roman" w:cs="Times New Roman"/>
+          <w:sz w:val="28"/>
+          <w:szCs w:val="28"/>
+        </w:rPr>
+        <w:t>45</w:t>
       </w:r>
     </w:p>
     <w:p>
@@ -10151,7 +11056,7 @@
           <w:rPr>
             <w:noProof/>
           </w:rPr>
-          <w:t>28</w:t>
+          <w:t>25</w:t>
         </w:r>
         <w:r>
           <w:rPr>
@@ -14121,7 +15026,7 @@
 </file>
 
 <file path=customXml/itemProps1.xml><?xml version="1.0" encoding="utf-8"?>
-<ds:datastoreItem xmlns:ds="http://schemas.openxmlformats.org/officeDocument/2006/customXml" ds:itemID="{9475778E-4ADD-46AD-B36D-D41DCB748F8E}">
+<ds:datastoreItem xmlns:ds="http://schemas.openxmlformats.org/officeDocument/2006/customXml" ds:itemID="{ECF7948D-D5E6-45CA-872E-996819178A95}">
   <ds:schemaRefs>
     <ds:schemaRef ds:uri="http://schemas.openxmlformats.org/officeDocument/2006/bibliography"/>
   </ds:schemaRefs>

</xml_diff>